<commit_message>
membuat bab laporan sampai selesai
</commit_message>
<xml_diff>
--- a/tutorial.docx
+++ b/tutorial.docx
@@ -5,18 +5,18 @@
     <w:p>
       <w:pPr>
         <w:pStyle w:val="Heading1"/>
-        <w:rPr>
-          <w:b/>
-          <w:bCs w:val="0"/>
-        </w:rPr>
-      </w:pPr>
-      <w:r>
-        <w:rPr>
-          <w:b/>
-          <w:bCs w:val="0"/>
-        </w:rPr>
+      </w:pPr>
+      <w:bookmarkStart w:id="0" w:name="_Toc173220889"/>
+      <w:bookmarkStart w:id="1" w:name="_Toc173221121"/>
+      <w:bookmarkStart w:id="2" w:name="_Toc173221378"/>
+      <w:bookmarkStart w:id="3" w:name="_Toc173228809"/>
+      <w:r>
         <w:t>LAPORAN PRAKTIK KERJA INDUSTRI</w:t>
       </w:r>
+      <w:bookmarkEnd w:id="0"/>
+      <w:bookmarkEnd w:id="1"/>
+      <w:bookmarkEnd w:id="2"/>
+      <w:bookmarkEnd w:id="3"/>
     </w:p>
     <w:p/>
     <w:p/>
@@ -32,7 +32,7 @@
           <w:noProof/>
         </w:rPr>
         <w:drawing>
-          <wp:inline distT="0" distB="0" distL="0" distR="0" wp14:anchorId="2B32253A" wp14:editId="7DC60030">
+          <wp:inline distT="0" distB="0" distL="0" distR="0" wp14:anchorId="2B32253A" wp14:editId="24BA2EEA">
             <wp:extent cx="1692000" cy="1705425"/>
             <wp:effectExtent l="0" t="0" r="3810" b="9525"/>
             <wp:docPr id="1" name="Picture 1" descr="logo_smk1"/>
@@ -49,7 +49,7 @@
                     </pic:cNvPicPr>
                   </pic:nvPicPr>
                   <pic:blipFill>
-                    <a:blip r:embed="rId5" cstate="print">
+                    <a:blip r:embed="rId6" cstate="print">
                       <a:extLst>
                         <a:ext uri="{28A0092B-C50C-407E-A947-70E740481C1C}">
                           <a14:useLocalDpi xmlns:a14="http://schemas.microsoft.com/office/drawing/2010/main" val="0"/>
@@ -151,18 +151,18 @@
     <w:p>
       <w:pPr>
         <w:pStyle w:val="Heading1"/>
-        <w:rPr>
-          <w:b/>
-          <w:bCs w:val="0"/>
-        </w:rPr>
-      </w:pPr>
-      <w:r>
-        <w:rPr>
-          <w:b/>
-          <w:bCs w:val="0"/>
-        </w:rPr>
+      </w:pPr>
+      <w:bookmarkStart w:id="4" w:name="_Toc173220890"/>
+      <w:bookmarkStart w:id="5" w:name="_Toc173221122"/>
+      <w:bookmarkStart w:id="6" w:name="_Toc173221379"/>
+      <w:bookmarkStart w:id="7" w:name="_Toc173228810"/>
+      <w:r>
         <w:t>HALAMAN PENGESAHAN</w:t>
       </w:r>
+      <w:bookmarkEnd w:id="4"/>
+      <w:bookmarkEnd w:id="5"/>
+      <w:bookmarkEnd w:id="6"/>
+      <w:bookmarkEnd w:id="7"/>
     </w:p>
     <w:p/>
     <w:p/>
@@ -565,15 +565,2770 @@
       </w:r>
     </w:p>
     <w:p>
+      <w:pPr>
+        <w:pStyle w:val="Heading1"/>
+      </w:pPr>
+      <w:bookmarkStart w:id="8" w:name="_Toc173220891"/>
+      <w:bookmarkStart w:id="9" w:name="_Toc173221123"/>
+      <w:bookmarkStart w:id="10" w:name="_Toc173221380"/>
+      <w:bookmarkStart w:id="11" w:name="_Toc173228811"/>
       <w:r>
         <w:lastRenderedPageBreak/>
         <w:t>KATA PENGANTAR</w:t>
       </w:r>
-    </w:p>
-    <w:p>
-      <w:r>
-        <w:t>Puji serta syukur</w:t>
-      </w:r>
+      <w:bookmarkEnd w:id="8"/>
+      <w:bookmarkEnd w:id="9"/>
+      <w:bookmarkEnd w:id="10"/>
+      <w:bookmarkEnd w:id="11"/>
+    </w:p>
+    <w:p>
+      <w:pPr>
+        <w:rPr>
+          <w:b w:val="0"/>
+          <w:bCs w:val="0"/>
+        </w:rPr>
+      </w:pPr>
+    </w:p>
+    <w:p>
+      <w:pPr>
+        <w:rPr>
+          <w:b w:val="0"/>
+          <w:bCs w:val="0"/>
+          <w:lang w:val="id-ID"/>
+        </w:rPr>
+      </w:pPr>
+      <w:r>
+        <w:rPr>
+          <w:b w:val="0"/>
+          <w:bCs w:val="0"/>
+          <w:lang w:val="id-ID"/>
+        </w:rPr>
+        <w:t>Alhamdulillah, segala puji dan syukur mari panjatkan kepada Allah Swt. yang telah memberikan limpahan rezeki dan karunia kepada kita semua sehingga penyusun mampu membuat Laporan Kerja Industri (Prakerin) ini.</w:t>
+      </w:r>
+    </w:p>
+    <w:p>
+      <w:pPr>
+        <w:rPr>
+          <w:b w:val="0"/>
+          <w:bCs w:val="0"/>
+          <w:lang w:val="id-ID"/>
+        </w:rPr>
+      </w:pPr>
+      <w:r>
+        <w:rPr>
+          <w:b w:val="0"/>
+          <w:bCs w:val="0"/>
+          <w:lang w:val="id-ID"/>
+        </w:rPr>
+        <w:t>Dalam pengerjaan penyusunan </w:t>
+      </w:r>
+      <w:hyperlink r:id="rId7" w:tgtFrame="_blank" w:history="1">
+        <w:r>
+          <w:rPr>
+            <w:rStyle w:val="Hyperlink"/>
+            <w:b w:val="0"/>
+            <w:bCs w:val="0"/>
+            <w:lang w:val="id-ID"/>
+          </w:rPr>
+          <w:t>pembuatan laporan</w:t>
+        </w:r>
+      </w:hyperlink>
+      <w:r>
+        <w:rPr>
+          <w:b w:val="0"/>
+          <w:bCs w:val="0"/>
+          <w:lang w:val="id-ID"/>
+        </w:rPr>
+        <w:t>, penyusun sudah berusaha untuk menyelesaikannya dengan cermat dan sempurna. Namun demikian, penyusun sadar masih banyak kekurangan dalam penyusunan laporan.</w:t>
+      </w:r>
+    </w:p>
+    <w:p>
+      <w:pPr>
+        <w:rPr>
+          <w:b w:val="0"/>
+          <w:bCs w:val="0"/>
+          <w:lang w:val="id-ID"/>
+        </w:rPr>
+      </w:pPr>
+      <w:r>
+        <w:rPr>
+          <w:b w:val="0"/>
+          <w:bCs w:val="0"/>
+          <w:lang w:val="id-ID"/>
+        </w:rPr>
+        <w:t>Oleh sebab itu, penyusun berharap adanya saran dan kritik yang sifatnya membangun agar kelak laporan yang akan digarap bisa lebih lebih baik.</w:t>
+      </w:r>
+    </w:p>
+    <w:p>
+      <w:pPr>
+        <w:rPr>
+          <w:b w:val="0"/>
+          <w:bCs w:val="0"/>
+          <w:lang w:val="id-ID"/>
+        </w:rPr>
+      </w:pPr>
+      <w:r>
+        <w:rPr>
+          <w:b w:val="0"/>
+          <w:bCs w:val="0"/>
+          <w:lang w:val="id-ID"/>
+        </w:rPr>
+        <w:t>Lewat kesempatan ini, penyusun mengucapkan banyak terima kasih kepada semua pihak yang sudah membantu dalam pelaksanaan praktik dan pembuatan Laporan Praktik Kerja Industri ini. Rasa terima kasih itu disampaikan kepada</w:t>
+      </w:r>
+    </w:p>
+    <w:p>
+      <w:pPr>
+        <w:numPr>
+          <w:ilvl w:val="0"/>
+          <w:numId w:val="1"/>
+        </w:numPr>
+        <w:rPr>
+          <w:b w:val="0"/>
+          <w:bCs w:val="0"/>
+          <w:lang w:val="id-ID"/>
+        </w:rPr>
+      </w:pPr>
+    </w:p>
+    <w:p>
+      <w:pPr>
+        <w:numPr>
+          <w:ilvl w:val="0"/>
+          <w:numId w:val="1"/>
+        </w:numPr>
+        <w:rPr>
+          <w:b w:val="0"/>
+          <w:bCs w:val="0"/>
+          <w:lang w:val="id-ID"/>
+        </w:rPr>
+      </w:pPr>
+    </w:p>
+    <w:p>
+      <w:pPr>
+        <w:numPr>
+          <w:ilvl w:val="0"/>
+          <w:numId w:val="1"/>
+        </w:numPr>
+        <w:rPr>
+          <w:b w:val="0"/>
+          <w:bCs w:val="0"/>
+          <w:lang w:val="id-ID"/>
+        </w:rPr>
+      </w:pPr>
+    </w:p>
+    <w:p>
+      <w:pPr>
+        <w:numPr>
+          <w:ilvl w:val="0"/>
+          <w:numId w:val="1"/>
+        </w:numPr>
+        <w:rPr>
+          <w:b w:val="0"/>
+          <w:bCs w:val="0"/>
+          <w:lang w:val="id-ID"/>
+        </w:rPr>
+      </w:pPr>
+    </w:p>
+    <w:p>
+      <w:pPr>
+        <w:numPr>
+          <w:ilvl w:val="0"/>
+          <w:numId w:val="1"/>
+        </w:numPr>
+        <w:rPr>
+          <w:b w:val="0"/>
+          <w:bCs w:val="0"/>
+          <w:lang w:val="id-ID"/>
+        </w:rPr>
+      </w:pPr>
+    </w:p>
+    <w:p>
+      <w:pPr>
+        <w:rPr>
+          <w:b w:val="0"/>
+          <w:bCs w:val="0"/>
+          <w:lang w:val="id-ID"/>
+        </w:rPr>
+      </w:pPr>
+      <w:r>
+        <w:rPr>
+          <w:b w:val="0"/>
+          <w:bCs w:val="0"/>
+          <w:lang w:val="id-ID"/>
+        </w:rPr>
+        <w:t>Akhir kata, penyusun berharap semoga laporan ini bisa mempunyai manfaat besar bagi kemajuan SMK 1 Harapan Nusantara. Sekali lagi, penyusun mengucapkan terima kasih kepada semua pihak yang sudah terlibat dalam penyusun laporan ini.</w:t>
+      </w:r>
+    </w:p>
+    <w:p>
+      <w:pPr>
+        <w:rPr>
+          <w:b w:val="0"/>
+          <w:bCs w:val="0"/>
+          <w:lang w:val="id-ID"/>
+        </w:rPr>
+      </w:pPr>
+      <w:r>
+        <w:rPr>
+          <w:b w:val="0"/>
+          <w:bCs w:val="0"/>
+          <w:lang w:val="id-ID"/>
+        </w:rPr>
+        <w:t>Semarang, 20 Agustus 2022</w:t>
+      </w:r>
+    </w:p>
+    <w:p>
+      <w:pPr>
+        <w:rPr>
+          <w:b w:val="0"/>
+          <w:bCs w:val="0"/>
+          <w:lang w:val="id-ID"/>
+        </w:rPr>
+      </w:pPr>
+      <w:r>
+        <w:rPr>
+          <w:b w:val="0"/>
+          <w:bCs w:val="0"/>
+          <w:lang w:val="id-ID"/>
+        </w:rPr>
+        <w:t>Penyusun</w:t>
+      </w:r>
+    </w:p>
+    <w:p>
+      <w:pPr>
+        <w:rPr>
+          <w:b w:val="0"/>
+          <w:bCs w:val="0"/>
+          <w:lang w:val="id-ID"/>
+        </w:rPr>
+      </w:pPr>
+    </w:p>
+    <w:p>
+      <w:pPr>
+        <w:rPr>
+          <w:b w:val="0"/>
+          <w:bCs w:val="0"/>
+          <w:lang w:val="id-ID"/>
+        </w:rPr>
+      </w:pPr>
+    </w:p>
+    <w:p>
+      <w:pPr>
+        <w:rPr>
+          <w:b w:val="0"/>
+          <w:bCs w:val="0"/>
+          <w:lang w:val="id-ID"/>
+        </w:rPr>
+      </w:pPr>
+    </w:p>
+    <w:p>
+      <w:pPr>
+        <w:rPr>
+          <w:b w:val="0"/>
+          <w:bCs w:val="0"/>
+          <w:lang w:val="id-ID"/>
+        </w:rPr>
+      </w:pPr>
+      <w:r>
+        <w:rPr>
+          <w:b w:val="0"/>
+          <w:bCs w:val="0"/>
+          <w:lang w:val="id-ID"/>
+        </w:rPr>
+        <w:t> </w:t>
+      </w:r>
+    </w:p>
+    <w:p>
+      <w:pPr>
+        <w:rPr>
+          <w:b w:val="0"/>
+          <w:bCs w:val="0"/>
+          <w:lang w:val="id-ID"/>
+        </w:rPr>
+      </w:pPr>
+      <w:r>
+        <w:rPr>
+          <w:b w:val="0"/>
+          <w:bCs w:val="0"/>
+          <w:lang w:val="id-ID"/>
+        </w:rPr>
+        <w:t>S</w:t>
+      </w:r>
+      <w:r>
+        <w:rPr>
+          <w:b w:val="0"/>
+          <w:bCs w:val="0"/>
+          <w:lang w:val="id-ID"/>
+        </w:rPr>
+        <w:t>ultan rais</w:t>
+      </w:r>
+    </w:p>
+    <w:p>
+      <w:r>
+        <w:br/>
+      </w:r>
+    </w:p>
+    <w:p>
+      <w:pPr>
+        <w:spacing w:after="160" w:line="259" w:lineRule="auto"/>
+        <w:jc w:val="left"/>
+      </w:pPr>
+      <w:r>
+        <w:br w:type="page"/>
+      </w:r>
+    </w:p>
+    <w:p>
+      <w:pPr>
+        <w:pStyle w:val="Heading1"/>
+      </w:pPr>
+      <w:bookmarkStart w:id="12" w:name="_Toc173220892"/>
+      <w:bookmarkStart w:id="13" w:name="_Toc173221124"/>
+      <w:bookmarkStart w:id="14" w:name="_Toc173221381"/>
+      <w:bookmarkStart w:id="15" w:name="_Toc173228812"/>
+      <w:r>
+        <w:lastRenderedPageBreak/>
+        <w:t>DAFTAR ISI</w:t>
+      </w:r>
+      <w:bookmarkEnd w:id="12"/>
+      <w:bookmarkEnd w:id="13"/>
+      <w:bookmarkEnd w:id="14"/>
+      <w:bookmarkEnd w:id="15"/>
+    </w:p>
+    <w:p>
+      <w:pPr>
+        <w:pStyle w:val="TOC1"/>
+        <w:tabs>
+          <w:tab w:val="right" w:leader="dot" w:pos="7927"/>
+        </w:tabs>
+        <w:rPr>
+          <w:rFonts w:asciiTheme="minorHAnsi" w:eastAsiaTheme="minorEastAsia" w:hAnsiTheme="minorHAnsi"/>
+          <w:b w:val="0"/>
+          <w:bCs w:val="0"/>
+          <w:noProof/>
+          <w:kern w:val="2"/>
+          <w:sz w:val="22"/>
+          <w:szCs w:val="22"/>
+          <w:lang w:val="id-ID" w:eastAsia="id-ID"/>
+          <w14:ligatures w14:val="standardContextual"/>
+        </w:rPr>
+      </w:pPr>
+      <w:r>
+        <w:rPr>
+          <w:b w:val="0"/>
+          <w:bCs w:val="0"/>
+        </w:rPr>
+        <w:fldChar w:fldCharType="begin"/>
+      </w:r>
+      <w:r>
+        <w:rPr>
+          <w:b w:val="0"/>
+          <w:bCs w:val="0"/>
+        </w:rPr>
+        <w:instrText xml:space="preserve"> TOC \o "1-3" \h \z \u </w:instrText>
+      </w:r>
+      <w:r>
+        <w:rPr>
+          <w:b w:val="0"/>
+          <w:bCs w:val="0"/>
+        </w:rPr>
+        <w:fldChar w:fldCharType="separate"/>
+      </w:r>
+      <w:hyperlink w:anchor="_Toc173228809" w:history="1">
+        <w:r>
+          <w:rPr>
+            <w:rStyle w:val="Hyperlink"/>
+            <w:b w:val="0"/>
+            <w:bCs w:val="0"/>
+            <w:noProof/>
+          </w:rPr>
+          <w:t>LAPORAN PRAKTIK KERJA INDUSTRI</w:t>
+        </w:r>
+        <w:r>
+          <w:rPr>
+            <w:b w:val="0"/>
+            <w:bCs w:val="0"/>
+            <w:noProof/>
+            <w:webHidden/>
+          </w:rPr>
+          <w:tab/>
+        </w:r>
+        <w:r>
+          <w:rPr>
+            <w:b w:val="0"/>
+            <w:bCs w:val="0"/>
+            <w:noProof/>
+            <w:webHidden/>
+          </w:rPr>
+          <w:fldChar w:fldCharType="begin"/>
+        </w:r>
+        <w:r>
+          <w:rPr>
+            <w:b w:val="0"/>
+            <w:bCs w:val="0"/>
+            <w:noProof/>
+            <w:webHidden/>
+          </w:rPr>
+          <w:instrText xml:space="preserve"> PAGEREF _Toc173228809 \h </w:instrText>
+        </w:r>
+        <w:r>
+          <w:rPr>
+            <w:b w:val="0"/>
+            <w:bCs w:val="0"/>
+            <w:noProof/>
+            <w:webHidden/>
+          </w:rPr>
+        </w:r>
+        <w:r>
+          <w:rPr>
+            <w:b w:val="0"/>
+            <w:bCs w:val="0"/>
+            <w:noProof/>
+            <w:webHidden/>
+          </w:rPr>
+          <w:fldChar w:fldCharType="separate"/>
+        </w:r>
+        <w:r>
+          <w:rPr>
+            <w:b w:val="0"/>
+            <w:bCs w:val="0"/>
+            <w:noProof/>
+            <w:webHidden/>
+          </w:rPr>
+          <w:t>1</w:t>
+        </w:r>
+        <w:r>
+          <w:rPr>
+            <w:b w:val="0"/>
+            <w:bCs w:val="0"/>
+            <w:noProof/>
+            <w:webHidden/>
+          </w:rPr>
+          <w:fldChar w:fldCharType="end"/>
+        </w:r>
+      </w:hyperlink>
+    </w:p>
+    <w:p>
+      <w:pPr>
+        <w:pStyle w:val="TOC1"/>
+        <w:tabs>
+          <w:tab w:val="right" w:leader="dot" w:pos="7927"/>
+        </w:tabs>
+        <w:rPr>
+          <w:rFonts w:asciiTheme="minorHAnsi" w:eastAsiaTheme="minorEastAsia" w:hAnsiTheme="minorHAnsi"/>
+          <w:b w:val="0"/>
+          <w:bCs w:val="0"/>
+          <w:noProof/>
+          <w:kern w:val="2"/>
+          <w:sz w:val="22"/>
+          <w:szCs w:val="22"/>
+          <w:lang w:val="id-ID" w:eastAsia="id-ID"/>
+          <w14:ligatures w14:val="standardContextual"/>
+        </w:rPr>
+      </w:pPr>
+      <w:hyperlink w:anchor="_Toc173228810" w:history="1">
+        <w:r>
+          <w:rPr>
+            <w:rStyle w:val="Hyperlink"/>
+            <w:b w:val="0"/>
+            <w:bCs w:val="0"/>
+            <w:noProof/>
+          </w:rPr>
+          <w:t>HALAMAN PENGESAHAN</w:t>
+        </w:r>
+        <w:r>
+          <w:rPr>
+            <w:b w:val="0"/>
+            <w:bCs w:val="0"/>
+            <w:noProof/>
+            <w:webHidden/>
+          </w:rPr>
+          <w:tab/>
+        </w:r>
+        <w:r>
+          <w:rPr>
+            <w:b w:val="0"/>
+            <w:bCs w:val="0"/>
+            <w:noProof/>
+            <w:webHidden/>
+          </w:rPr>
+          <w:fldChar w:fldCharType="begin"/>
+        </w:r>
+        <w:r>
+          <w:rPr>
+            <w:b w:val="0"/>
+            <w:bCs w:val="0"/>
+            <w:noProof/>
+            <w:webHidden/>
+          </w:rPr>
+          <w:instrText xml:space="preserve"> PAGEREF _Toc173228810 \h </w:instrText>
+        </w:r>
+        <w:r>
+          <w:rPr>
+            <w:b w:val="0"/>
+            <w:bCs w:val="0"/>
+            <w:noProof/>
+            <w:webHidden/>
+          </w:rPr>
+        </w:r>
+        <w:r>
+          <w:rPr>
+            <w:b w:val="0"/>
+            <w:bCs w:val="0"/>
+            <w:noProof/>
+            <w:webHidden/>
+          </w:rPr>
+          <w:fldChar w:fldCharType="separate"/>
+        </w:r>
+        <w:r>
+          <w:rPr>
+            <w:b w:val="0"/>
+            <w:bCs w:val="0"/>
+            <w:noProof/>
+            <w:webHidden/>
+          </w:rPr>
+          <w:t>2</w:t>
+        </w:r>
+        <w:r>
+          <w:rPr>
+            <w:b w:val="0"/>
+            <w:bCs w:val="0"/>
+            <w:noProof/>
+            <w:webHidden/>
+          </w:rPr>
+          <w:fldChar w:fldCharType="end"/>
+        </w:r>
+      </w:hyperlink>
+    </w:p>
+    <w:p>
+      <w:pPr>
+        <w:pStyle w:val="TOC1"/>
+        <w:tabs>
+          <w:tab w:val="right" w:leader="dot" w:pos="7927"/>
+        </w:tabs>
+        <w:rPr>
+          <w:rFonts w:asciiTheme="minorHAnsi" w:eastAsiaTheme="minorEastAsia" w:hAnsiTheme="minorHAnsi"/>
+          <w:b w:val="0"/>
+          <w:bCs w:val="0"/>
+          <w:noProof/>
+          <w:kern w:val="2"/>
+          <w:sz w:val="22"/>
+          <w:szCs w:val="22"/>
+          <w:lang w:val="id-ID" w:eastAsia="id-ID"/>
+          <w14:ligatures w14:val="standardContextual"/>
+        </w:rPr>
+      </w:pPr>
+      <w:hyperlink w:anchor="_Toc173228811" w:history="1">
+        <w:r>
+          <w:rPr>
+            <w:rStyle w:val="Hyperlink"/>
+            <w:b w:val="0"/>
+            <w:bCs w:val="0"/>
+            <w:noProof/>
+          </w:rPr>
+          <w:t>KATA PENGANTAR</w:t>
+        </w:r>
+        <w:r>
+          <w:rPr>
+            <w:b w:val="0"/>
+            <w:bCs w:val="0"/>
+            <w:noProof/>
+            <w:webHidden/>
+          </w:rPr>
+          <w:tab/>
+        </w:r>
+        <w:r>
+          <w:rPr>
+            <w:b w:val="0"/>
+            <w:bCs w:val="0"/>
+            <w:noProof/>
+            <w:webHidden/>
+          </w:rPr>
+          <w:fldChar w:fldCharType="begin"/>
+        </w:r>
+        <w:r>
+          <w:rPr>
+            <w:b w:val="0"/>
+            <w:bCs w:val="0"/>
+            <w:noProof/>
+            <w:webHidden/>
+          </w:rPr>
+          <w:instrText xml:space="preserve"> PAGEREF _Toc173228811 \h </w:instrText>
+        </w:r>
+        <w:r>
+          <w:rPr>
+            <w:b w:val="0"/>
+            <w:bCs w:val="0"/>
+            <w:noProof/>
+            <w:webHidden/>
+          </w:rPr>
+        </w:r>
+        <w:r>
+          <w:rPr>
+            <w:b w:val="0"/>
+            <w:bCs w:val="0"/>
+            <w:noProof/>
+            <w:webHidden/>
+          </w:rPr>
+          <w:fldChar w:fldCharType="separate"/>
+        </w:r>
+        <w:r>
+          <w:rPr>
+            <w:b w:val="0"/>
+            <w:bCs w:val="0"/>
+            <w:noProof/>
+            <w:webHidden/>
+          </w:rPr>
+          <w:t>3</w:t>
+        </w:r>
+        <w:r>
+          <w:rPr>
+            <w:b w:val="0"/>
+            <w:bCs w:val="0"/>
+            <w:noProof/>
+            <w:webHidden/>
+          </w:rPr>
+          <w:fldChar w:fldCharType="end"/>
+        </w:r>
+      </w:hyperlink>
+    </w:p>
+    <w:p>
+      <w:pPr>
+        <w:pStyle w:val="TOC1"/>
+        <w:tabs>
+          <w:tab w:val="right" w:leader="dot" w:pos="7927"/>
+        </w:tabs>
+        <w:rPr>
+          <w:rFonts w:asciiTheme="minorHAnsi" w:eastAsiaTheme="minorEastAsia" w:hAnsiTheme="minorHAnsi"/>
+          <w:b w:val="0"/>
+          <w:bCs w:val="0"/>
+          <w:noProof/>
+          <w:kern w:val="2"/>
+          <w:sz w:val="22"/>
+          <w:szCs w:val="22"/>
+          <w:lang w:val="id-ID" w:eastAsia="id-ID"/>
+          <w14:ligatures w14:val="standardContextual"/>
+        </w:rPr>
+      </w:pPr>
+      <w:hyperlink w:anchor="_Toc173228812" w:history="1">
+        <w:r>
+          <w:rPr>
+            <w:rStyle w:val="Hyperlink"/>
+            <w:b w:val="0"/>
+            <w:bCs w:val="0"/>
+            <w:noProof/>
+          </w:rPr>
+          <w:t>DAFTAR ISI</w:t>
+        </w:r>
+        <w:r>
+          <w:rPr>
+            <w:b w:val="0"/>
+            <w:bCs w:val="0"/>
+            <w:noProof/>
+            <w:webHidden/>
+          </w:rPr>
+          <w:tab/>
+        </w:r>
+        <w:r>
+          <w:rPr>
+            <w:b w:val="0"/>
+            <w:bCs w:val="0"/>
+            <w:noProof/>
+            <w:webHidden/>
+          </w:rPr>
+          <w:fldChar w:fldCharType="begin"/>
+        </w:r>
+        <w:r>
+          <w:rPr>
+            <w:b w:val="0"/>
+            <w:bCs w:val="0"/>
+            <w:noProof/>
+            <w:webHidden/>
+          </w:rPr>
+          <w:instrText xml:space="preserve"> PAGEREF _Toc173228812 \h </w:instrText>
+        </w:r>
+        <w:r>
+          <w:rPr>
+            <w:b w:val="0"/>
+            <w:bCs w:val="0"/>
+            <w:noProof/>
+            <w:webHidden/>
+          </w:rPr>
+        </w:r>
+        <w:r>
+          <w:rPr>
+            <w:b w:val="0"/>
+            <w:bCs w:val="0"/>
+            <w:noProof/>
+            <w:webHidden/>
+          </w:rPr>
+          <w:fldChar w:fldCharType="separate"/>
+        </w:r>
+        <w:r>
+          <w:rPr>
+            <w:b w:val="0"/>
+            <w:bCs w:val="0"/>
+            <w:noProof/>
+            <w:webHidden/>
+          </w:rPr>
+          <w:t>4</w:t>
+        </w:r>
+        <w:r>
+          <w:rPr>
+            <w:b w:val="0"/>
+            <w:bCs w:val="0"/>
+            <w:noProof/>
+            <w:webHidden/>
+          </w:rPr>
+          <w:fldChar w:fldCharType="end"/>
+        </w:r>
+      </w:hyperlink>
+    </w:p>
+    <w:p>
+      <w:pPr>
+        <w:pStyle w:val="TOC1"/>
+        <w:tabs>
+          <w:tab w:val="right" w:leader="dot" w:pos="7927"/>
+        </w:tabs>
+        <w:rPr>
+          <w:rFonts w:asciiTheme="minorHAnsi" w:eastAsiaTheme="minorEastAsia" w:hAnsiTheme="minorHAnsi"/>
+          <w:b w:val="0"/>
+          <w:bCs w:val="0"/>
+          <w:noProof/>
+          <w:kern w:val="2"/>
+          <w:sz w:val="22"/>
+          <w:szCs w:val="22"/>
+          <w:lang w:val="id-ID" w:eastAsia="id-ID"/>
+          <w14:ligatures w14:val="standardContextual"/>
+        </w:rPr>
+      </w:pPr>
+      <w:hyperlink w:anchor="_Toc173228813" w:history="1">
+        <w:r>
+          <w:rPr>
+            <w:rStyle w:val="Hyperlink"/>
+            <w:b w:val="0"/>
+            <w:bCs w:val="0"/>
+            <w:noProof/>
+          </w:rPr>
+          <w:t>BAB I  PENDAHULUAN</w:t>
+        </w:r>
+        <w:r>
+          <w:rPr>
+            <w:b w:val="0"/>
+            <w:bCs w:val="0"/>
+            <w:noProof/>
+            <w:webHidden/>
+          </w:rPr>
+          <w:tab/>
+        </w:r>
+        <w:r>
+          <w:rPr>
+            <w:b w:val="0"/>
+            <w:bCs w:val="0"/>
+            <w:noProof/>
+            <w:webHidden/>
+          </w:rPr>
+          <w:fldChar w:fldCharType="begin"/>
+        </w:r>
+        <w:r>
+          <w:rPr>
+            <w:b w:val="0"/>
+            <w:bCs w:val="0"/>
+            <w:noProof/>
+            <w:webHidden/>
+          </w:rPr>
+          <w:instrText xml:space="preserve"> PAGEREF _Toc173228813 \h </w:instrText>
+        </w:r>
+        <w:r>
+          <w:rPr>
+            <w:b w:val="0"/>
+            <w:bCs w:val="0"/>
+            <w:noProof/>
+            <w:webHidden/>
+          </w:rPr>
+        </w:r>
+        <w:r>
+          <w:rPr>
+            <w:b w:val="0"/>
+            <w:bCs w:val="0"/>
+            <w:noProof/>
+            <w:webHidden/>
+          </w:rPr>
+          <w:fldChar w:fldCharType="separate"/>
+        </w:r>
+        <w:r>
+          <w:rPr>
+            <w:b w:val="0"/>
+            <w:bCs w:val="0"/>
+            <w:noProof/>
+            <w:webHidden/>
+          </w:rPr>
+          <w:t>5</w:t>
+        </w:r>
+        <w:r>
+          <w:rPr>
+            <w:b w:val="0"/>
+            <w:bCs w:val="0"/>
+            <w:noProof/>
+            <w:webHidden/>
+          </w:rPr>
+          <w:fldChar w:fldCharType="end"/>
+        </w:r>
+      </w:hyperlink>
+    </w:p>
+    <w:p>
+      <w:pPr>
+        <w:pStyle w:val="TOC2"/>
+        <w:tabs>
+          <w:tab w:val="left" w:pos="880"/>
+          <w:tab w:val="right" w:leader="dot" w:pos="7927"/>
+        </w:tabs>
+        <w:rPr>
+          <w:rFonts w:asciiTheme="minorHAnsi" w:eastAsiaTheme="minorEastAsia" w:hAnsiTheme="minorHAnsi"/>
+          <w:b w:val="0"/>
+          <w:bCs w:val="0"/>
+          <w:noProof/>
+          <w:kern w:val="2"/>
+          <w:sz w:val="22"/>
+          <w:szCs w:val="22"/>
+          <w:lang w:val="id-ID" w:eastAsia="id-ID"/>
+          <w14:ligatures w14:val="standardContextual"/>
+        </w:rPr>
+      </w:pPr>
+      <w:hyperlink w:anchor="_Toc173228814" w:history="1">
+        <w:r>
+          <w:rPr>
+            <w:rStyle w:val="Hyperlink"/>
+            <w:b w:val="0"/>
+            <w:bCs w:val="0"/>
+            <w:noProof/>
+          </w:rPr>
+          <w:t>1.1</w:t>
+        </w:r>
+        <w:r>
+          <w:rPr>
+            <w:rFonts w:asciiTheme="minorHAnsi" w:eastAsiaTheme="minorEastAsia" w:hAnsiTheme="minorHAnsi"/>
+            <w:b w:val="0"/>
+            <w:bCs w:val="0"/>
+            <w:noProof/>
+            <w:kern w:val="2"/>
+            <w:sz w:val="22"/>
+            <w:szCs w:val="22"/>
+            <w:lang w:val="id-ID" w:eastAsia="id-ID"/>
+            <w14:ligatures w14:val="standardContextual"/>
+          </w:rPr>
+          <w:tab/>
+        </w:r>
+        <w:r>
+          <w:rPr>
+            <w:rStyle w:val="Hyperlink"/>
+            <w:b w:val="0"/>
+            <w:bCs w:val="0"/>
+            <w:noProof/>
+          </w:rPr>
+          <w:t>Latar Belakang</w:t>
+        </w:r>
+        <w:r>
+          <w:rPr>
+            <w:b w:val="0"/>
+            <w:bCs w:val="0"/>
+            <w:noProof/>
+            <w:webHidden/>
+          </w:rPr>
+          <w:tab/>
+        </w:r>
+        <w:r>
+          <w:rPr>
+            <w:b w:val="0"/>
+            <w:bCs w:val="0"/>
+            <w:noProof/>
+            <w:webHidden/>
+          </w:rPr>
+          <w:fldChar w:fldCharType="begin"/>
+        </w:r>
+        <w:r>
+          <w:rPr>
+            <w:b w:val="0"/>
+            <w:bCs w:val="0"/>
+            <w:noProof/>
+            <w:webHidden/>
+          </w:rPr>
+          <w:instrText xml:space="preserve"> PAGEREF _Toc173228814 \h </w:instrText>
+        </w:r>
+        <w:r>
+          <w:rPr>
+            <w:b w:val="0"/>
+            <w:bCs w:val="0"/>
+            <w:noProof/>
+            <w:webHidden/>
+          </w:rPr>
+        </w:r>
+        <w:r>
+          <w:rPr>
+            <w:b w:val="0"/>
+            <w:bCs w:val="0"/>
+            <w:noProof/>
+            <w:webHidden/>
+          </w:rPr>
+          <w:fldChar w:fldCharType="separate"/>
+        </w:r>
+        <w:r>
+          <w:rPr>
+            <w:b w:val="0"/>
+            <w:bCs w:val="0"/>
+            <w:noProof/>
+            <w:webHidden/>
+          </w:rPr>
+          <w:t>5</w:t>
+        </w:r>
+        <w:r>
+          <w:rPr>
+            <w:b w:val="0"/>
+            <w:bCs w:val="0"/>
+            <w:noProof/>
+            <w:webHidden/>
+          </w:rPr>
+          <w:fldChar w:fldCharType="end"/>
+        </w:r>
+      </w:hyperlink>
+    </w:p>
+    <w:p>
+      <w:pPr>
+        <w:pStyle w:val="TOC2"/>
+        <w:tabs>
+          <w:tab w:val="left" w:pos="880"/>
+          <w:tab w:val="right" w:leader="dot" w:pos="7927"/>
+        </w:tabs>
+        <w:rPr>
+          <w:rFonts w:asciiTheme="minorHAnsi" w:eastAsiaTheme="minorEastAsia" w:hAnsiTheme="minorHAnsi"/>
+          <w:b w:val="0"/>
+          <w:bCs w:val="0"/>
+          <w:noProof/>
+          <w:kern w:val="2"/>
+          <w:sz w:val="22"/>
+          <w:szCs w:val="22"/>
+          <w:lang w:val="id-ID" w:eastAsia="id-ID"/>
+          <w14:ligatures w14:val="standardContextual"/>
+        </w:rPr>
+      </w:pPr>
+      <w:hyperlink w:anchor="_Toc173228815" w:history="1">
+        <w:r>
+          <w:rPr>
+            <w:rStyle w:val="Hyperlink"/>
+            <w:b w:val="0"/>
+            <w:bCs w:val="0"/>
+            <w:noProof/>
+          </w:rPr>
+          <w:t>1.2</w:t>
+        </w:r>
+        <w:r>
+          <w:rPr>
+            <w:rFonts w:asciiTheme="minorHAnsi" w:eastAsiaTheme="minorEastAsia" w:hAnsiTheme="minorHAnsi"/>
+            <w:b w:val="0"/>
+            <w:bCs w:val="0"/>
+            <w:noProof/>
+            <w:kern w:val="2"/>
+            <w:sz w:val="22"/>
+            <w:szCs w:val="22"/>
+            <w:lang w:val="id-ID" w:eastAsia="id-ID"/>
+            <w14:ligatures w14:val="standardContextual"/>
+          </w:rPr>
+          <w:tab/>
+        </w:r>
+        <w:r>
+          <w:rPr>
+            <w:rStyle w:val="Hyperlink"/>
+            <w:b w:val="0"/>
+            <w:bCs w:val="0"/>
+            <w:noProof/>
+          </w:rPr>
+          <w:t>Maksud dan Tujuan</w:t>
+        </w:r>
+        <w:r>
+          <w:rPr>
+            <w:b w:val="0"/>
+            <w:bCs w:val="0"/>
+            <w:noProof/>
+            <w:webHidden/>
+          </w:rPr>
+          <w:tab/>
+        </w:r>
+        <w:r>
+          <w:rPr>
+            <w:b w:val="0"/>
+            <w:bCs w:val="0"/>
+            <w:noProof/>
+            <w:webHidden/>
+          </w:rPr>
+          <w:fldChar w:fldCharType="begin"/>
+        </w:r>
+        <w:r>
+          <w:rPr>
+            <w:b w:val="0"/>
+            <w:bCs w:val="0"/>
+            <w:noProof/>
+            <w:webHidden/>
+          </w:rPr>
+          <w:instrText xml:space="preserve"> PAGEREF _Toc173228815 \h </w:instrText>
+        </w:r>
+        <w:r>
+          <w:rPr>
+            <w:b w:val="0"/>
+            <w:bCs w:val="0"/>
+            <w:noProof/>
+            <w:webHidden/>
+          </w:rPr>
+        </w:r>
+        <w:r>
+          <w:rPr>
+            <w:b w:val="0"/>
+            <w:bCs w:val="0"/>
+            <w:noProof/>
+            <w:webHidden/>
+          </w:rPr>
+          <w:fldChar w:fldCharType="separate"/>
+        </w:r>
+        <w:r>
+          <w:rPr>
+            <w:b w:val="0"/>
+            <w:bCs w:val="0"/>
+            <w:noProof/>
+            <w:webHidden/>
+          </w:rPr>
+          <w:t>6</w:t>
+        </w:r>
+        <w:r>
+          <w:rPr>
+            <w:b w:val="0"/>
+            <w:bCs w:val="0"/>
+            <w:noProof/>
+            <w:webHidden/>
+          </w:rPr>
+          <w:fldChar w:fldCharType="end"/>
+        </w:r>
+      </w:hyperlink>
+    </w:p>
+    <w:p>
+      <w:pPr>
+        <w:pStyle w:val="TOC2"/>
+        <w:tabs>
+          <w:tab w:val="right" w:leader="dot" w:pos="7927"/>
+        </w:tabs>
+        <w:rPr>
+          <w:rFonts w:asciiTheme="minorHAnsi" w:eastAsiaTheme="minorEastAsia" w:hAnsiTheme="minorHAnsi"/>
+          <w:b w:val="0"/>
+          <w:bCs w:val="0"/>
+          <w:noProof/>
+          <w:kern w:val="2"/>
+          <w:sz w:val="22"/>
+          <w:szCs w:val="22"/>
+          <w:lang w:val="id-ID" w:eastAsia="id-ID"/>
+          <w14:ligatures w14:val="standardContextual"/>
+        </w:rPr>
+      </w:pPr>
+      <w:hyperlink w:anchor="_Toc173228816" w:history="1">
+        <w:r>
+          <w:rPr>
+            <w:rStyle w:val="Hyperlink"/>
+            <w:b w:val="0"/>
+            <w:bCs w:val="0"/>
+            <w:noProof/>
+          </w:rPr>
+          <w:t>1.3 Manfaat</w:t>
+        </w:r>
+        <w:r>
+          <w:rPr>
+            <w:b w:val="0"/>
+            <w:bCs w:val="0"/>
+            <w:noProof/>
+            <w:webHidden/>
+          </w:rPr>
+          <w:tab/>
+        </w:r>
+        <w:r>
+          <w:rPr>
+            <w:b w:val="0"/>
+            <w:bCs w:val="0"/>
+            <w:noProof/>
+            <w:webHidden/>
+          </w:rPr>
+          <w:fldChar w:fldCharType="begin"/>
+        </w:r>
+        <w:r>
+          <w:rPr>
+            <w:b w:val="0"/>
+            <w:bCs w:val="0"/>
+            <w:noProof/>
+            <w:webHidden/>
+          </w:rPr>
+          <w:instrText xml:space="preserve"> PAGEREF _Toc173228816 \h </w:instrText>
+        </w:r>
+        <w:r>
+          <w:rPr>
+            <w:b w:val="0"/>
+            <w:bCs w:val="0"/>
+            <w:noProof/>
+            <w:webHidden/>
+          </w:rPr>
+        </w:r>
+        <w:r>
+          <w:rPr>
+            <w:b w:val="0"/>
+            <w:bCs w:val="0"/>
+            <w:noProof/>
+            <w:webHidden/>
+          </w:rPr>
+          <w:fldChar w:fldCharType="separate"/>
+        </w:r>
+        <w:r>
+          <w:rPr>
+            <w:b w:val="0"/>
+            <w:bCs w:val="0"/>
+            <w:noProof/>
+            <w:webHidden/>
+          </w:rPr>
+          <w:t>6</w:t>
+        </w:r>
+        <w:r>
+          <w:rPr>
+            <w:b w:val="0"/>
+            <w:bCs w:val="0"/>
+            <w:noProof/>
+            <w:webHidden/>
+          </w:rPr>
+          <w:fldChar w:fldCharType="end"/>
+        </w:r>
+      </w:hyperlink>
+    </w:p>
+    <w:p>
+      <w:pPr>
+        <w:pStyle w:val="TOC2"/>
+        <w:tabs>
+          <w:tab w:val="right" w:leader="dot" w:pos="7927"/>
+        </w:tabs>
+        <w:rPr>
+          <w:rFonts w:asciiTheme="minorHAnsi" w:eastAsiaTheme="minorEastAsia" w:hAnsiTheme="minorHAnsi"/>
+          <w:b w:val="0"/>
+          <w:bCs w:val="0"/>
+          <w:noProof/>
+          <w:kern w:val="2"/>
+          <w:sz w:val="22"/>
+          <w:szCs w:val="22"/>
+          <w:lang w:val="id-ID" w:eastAsia="id-ID"/>
+          <w14:ligatures w14:val="standardContextual"/>
+        </w:rPr>
+      </w:pPr>
+      <w:hyperlink w:anchor="_Toc173228817" w:history="1">
+        <w:r>
+          <w:rPr>
+            <w:rStyle w:val="Hyperlink"/>
+            <w:b w:val="0"/>
+            <w:bCs w:val="0"/>
+            <w:noProof/>
+          </w:rPr>
+          <w:t>1.4 Tempat dan Waktu Pelaksanaan</w:t>
+        </w:r>
+        <w:r>
+          <w:rPr>
+            <w:b w:val="0"/>
+            <w:bCs w:val="0"/>
+            <w:noProof/>
+            <w:webHidden/>
+          </w:rPr>
+          <w:tab/>
+        </w:r>
+        <w:r>
+          <w:rPr>
+            <w:b w:val="0"/>
+            <w:bCs w:val="0"/>
+            <w:noProof/>
+            <w:webHidden/>
+          </w:rPr>
+          <w:fldChar w:fldCharType="begin"/>
+        </w:r>
+        <w:r>
+          <w:rPr>
+            <w:b w:val="0"/>
+            <w:bCs w:val="0"/>
+            <w:noProof/>
+            <w:webHidden/>
+          </w:rPr>
+          <w:instrText xml:space="preserve"> PAGEREF _Toc173228817 \h </w:instrText>
+        </w:r>
+        <w:r>
+          <w:rPr>
+            <w:b w:val="0"/>
+            <w:bCs w:val="0"/>
+            <w:noProof/>
+            <w:webHidden/>
+          </w:rPr>
+        </w:r>
+        <w:r>
+          <w:rPr>
+            <w:b w:val="0"/>
+            <w:bCs w:val="0"/>
+            <w:noProof/>
+            <w:webHidden/>
+          </w:rPr>
+          <w:fldChar w:fldCharType="separate"/>
+        </w:r>
+        <w:r>
+          <w:rPr>
+            <w:b w:val="0"/>
+            <w:bCs w:val="0"/>
+            <w:noProof/>
+            <w:webHidden/>
+          </w:rPr>
+          <w:t>6</w:t>
+        </w:r>
+        <w:r>
+          <w:rPr>
+            <w:b w:val="0"/>
+            <w:bCs w:val="0"/>
+            <w:noProof/>
+            <w:webHidden/>
+          </w:rPr>
+          <w:fldChar w:fldCharType="end"/>
+        </w:r>
+      </w:hyperlink>
+    </w:p>
+    <w:p>
+      <w:pPr>
+        <w:pStyle w:val="TOC1"/>
+        <w:tabs>
+          <w:tab w:val="right" w:leader="dot" w:pos="7927"/>
+        </w:tabs>
+        <w:rPr>
+          <w:rFonts w:asciiTheme="minorHAnsi" w:eastAsiaTheme="minorEastAsia" w:hAnsiTheme="minorHAnsi"/>
+          <w:b w:val="0"/>
+          <w:bCs w:val="0"/>
+          <w:noProof/>
+          <w:kern w:val="2"/>
+          <w:sz w:val="22"/>
+          <w:szCs w:val="22"/>
+          <w:lang w:val="id-ID" w:eastAsia="id-ID"/>
+          <w14:ligatures w14:val="standardContextual"/>
+        </w:rPr>
+      </w:pPr>
+      <w:hyperlink w:anchor="_Toc173228818" w:history="1">
+        <w:r>
+          <w:rPr>
+            <w:rStyle w:val="Hyperlink"/>
+            <w:b w:val="0"/>
+            <w:bCs w:val="0"/>
+            <w:noProof/>
+          </w:rPr>
+          <w:t>BAB II  PROFIL PERUSAHAAN</w:t>
+        </w:r>
+        <w:r>
+          <w:rPr>
+            <w:b w:val="0"/>
+            <w:bCs w:val="0"/>
+            <w:noProof/>
+            <w:webHidden/>
+          </w:rPr>
+          <w:tab/>
+        </w:r>
+        <w:r>
+          <w:rPr>
+            <w:b w:val="0"/>
+            <w:bCs w:val="0"/>
+            <w:noProof/>
+            <w:webHidden/>
+          </w:rPr>
+          <w:fldChar w:fldCharType="begin"/>
+        </w:r>
+        <w:r>
+          <w:rPr>
+            <w:b w:val="0"/>
+            <w:bCs w:val="0"/>
+            <w:noProof/>
+            <w:webHidden/>
+          </w:rPr>
+          <w:instrText xml:space="preserve"> PAGEREF _Toc173228818 \h </w:instrText>
+        </w:r>
+        <w:r>
+          <w:rPr>
+            <w:b w:val="0"/>
+            <w:bCs w:val="0"/>
+            <w:noProof/>
+            <w:webHidden/>
+          </w:rPr>
+        </w:r>
+        <w:r>
+          <w:rPr>
+            <w:b w:val="0"/>
+            <w:bCs w:val="0"/>
+            <w:noProof/>
+            <w:webHidden/>
+          </w:rPr>
+          <w:fldChar w:fldCharType="separate"/>
+        </w:r>
+        <w:r>
+          <w:rPr>
+            <w:b w:val="0"/>
+            <w:bCs w:val="0"/>
+            <w:noProof/>
+            <w:webHidden/>
+          </w:rPr>
+          <w:t>7</w:t>
+        </w:r>
+        <w:r>
+          <w:rPr>
+            <w:b w:val="0"/>
+            <w:bCs w:val="0"/>
+            <w:noProof/>
+            <w:webHidden/>
+          </w:rPr>
+          <w:fldChar w:fldCharType="end"/>
+        </w:r>
+      </w:hyperlink>
+    </w:p>
+    <w:p>
+      <w:pPr>
+        <w:pStyle w:val="TOC2"/>
+        <w:tabs>
+          <w:tab w:val="right" w:leader="dot" w:pos="7927"/>
+        </w:tabs>
+        <w:rPr>
+          <w:rFonts w:asciiTheme="minorHAnsi" w:eastAsiaTheme="minorEastAsia" w:hAnsiTheme="minorHAnsi"/>
+          <w:b w:val="0"/>
+          <w:bCs w:val="0"/>
+          <w:noProof/>
+          <w:kern w:val="2"/>
+          <w:sz w:val="22"/>
+          <w:szCs w:val="22"/>
+          <w:lang w:val="id-ID" w:eastAsia="id-ID"/>
+          <w14:ligatures w14:val="standardContextual"/>
+        </w:rPr>
+      </w:pPr>
+      <w:hyperlink w:anchor="_Toc173228819" w:history="1">
+        <w:r>
+          <w:rPr>
+            <w:rStyle w:val="Hyperlink"/>
+            <w:b w:val="0"/>
+            <w:bCs w:val="0"/>
+            <w:noProof/>
+          </w:rPr>
+          <w:t>2.1 Sejarah Berdirinya Perusahaan</w:t>
+        </w:r>
+        <w:r>
+          <w:rPr>
+            <w:b w:val="0"/>
+            <w:bCs w:val="0"/>
+            <w:noProof/>
+            <w:webHidden/>
+          </w:rPr>
+          <w:tab/>
+        </w:r>
+        <w:r>
+          <w:rPr>
+            <w:b w:val="0"/>
+            <w:bCs w:val="0"/>
+            <w:noProof/>
+            <w:webHidden/>
+          </w:rPr>
+          <w:fldChar w:fldCharType="begin"/>
+        </w:r>
+        <w:r>
+          <w:rPr>
+            <w:b w:val="0"/>
+            <w:bCs w:val="0"/>
+            <w:noProof/>
+            <w:webHidden/>
+          </w:rPr>
+          <w:instrText xml:space="preserve"> PAGEREF _Toc173228819 \h </w:instrText>
+        </w:r>
+        <w:r>
+          <w:rPr>
+            <w:b w:val="0"/>
+            <w:bCs w:val="0"/>
+            <w:noProof/>
+            <w:webHidden/>
+          </w:rPr>
+        </w:r>
+        <w:r>
+          <w:rPr>
+            <w:b w:val="0"/>
+            <w:bCs w:val="0"/>
+            <w:noProof/>
+            <w:webHidden/>
+          </w:rPr>
+          <w:fldChar w:fldCharType="separate"/>
+        </w:r>
+        <w:r>
+          <w:rPr>
+            <w:b w:val="0"/>
+            <w:bCs w:val="0"/>
+            <w:noProof/>
+            <w:webHidden/>
+          </w:rPr>
+          <w:t>7</w:t>
+        </w:r>
+        <w:r>
+          <w:rPr>
+            <w:b w:val="0"/>
+            <w:bCs w:val="0"/>
+            <w:noProof/>
+            <w:webHidden/>
+          </w:rPr>
+          <w:fldChar w:fldCharType="end"/>
+        </w:r>
+      </w:hyperlink>
+    </w:p>
+    <w:p>
+      <w:pPr>
+        <w:pStyle w:val="TOC2"/>
+        <w:tabs>
+          <w:tab w:val="right" w:leader="dot" w:pos="7927"/>
+        </w:tabs>
+        <w:rPr>
+          <w:rFonts w:asciiTheme="minorHAnsi" w:eastAsiaTheme="minorEastAsia" w:hAnsiTheme="minorHAnsi"/>
+          <w:b w:val="0"/>
+          <w:bCs w:val="0"/>
+          <w:noProof/>
+          <w:kern w:val="2"/>
+          <w:sz w:val="22"/>
+          <w:szCs w:val="22"/>
+          <w:lang w:val="id-ID" w:eastAsia="id-ID"/>
+          <w14:ligatures w14:val="standardContextual"/>
+        </w:rPr>
+      </w:pPr>
+      <w:hyperlink w:anchor="_Toc173228820" w:history="1">
+        <w:r>
+          <w:rPr>
+            <w:rStyle w:val="Hyperlink"/>
+            <w:b w:val="0"/>
+            <w:bCs w:val="0"/>
+            <w:noProof/>
+          </w:rPr>
+          <w:t>2.2 Visi dan Misi</w:t>
+        </w:r>
+        <w:r>
+          <w:rPr>
+            <w:b w:val="0"/>
+            <w:bCs w:val="0"/>
+            <w:noProof/>
+            <w:webHidden/>
+          </w:rPr>
+          <w:tab/>
+        </w:r>
+        <w:r>
+          <w:rPr>
+            <w:b w:val="0"/>
+            <w:bCs w:val="0"/>
+            <w:noProof/>
+            <w:webHidden/>
+          </w:rPr>
+          <w:fldChar w:fldCharType="begin"/>
+        </w:r>
+        <w:r>
+          <w:rPr>
+            <w:b w:val="0"/>
+            <w:bCs w:val="0"/>
+            <w:noProof/>
+            <w:webHidden/>
+          </w:rPr>
+          <w:instrText xml:space="preserve"> PAGEREF _Toc173228820 \h </w:instrText>
+        </w:r>
+        <w:r>
+          <w:rPr>
+            <w:b w:val="0"/>
+            <w:bCs w:val="0"/>
+            <w:noProof/>
+            <w:webHidden/>
+          </w:rPr>
+        </w:r>
+        <w:r>
+          <w:rPr>
+            <w:b w:val="0"/>
+            <w:bCs w:val="0"/>
+            <w:noProof/>
+            <w:webHidden/>
+          </w:rPr>
+          <w:fldChar w:fldCharType="separate"/>
+        </w:r>
+        <w:r>
+          <w:rPr>
+            <w:b w:val="0"/>
+            <w:bCs w:val="0"/>
+            <w:noProof/>
+            <w:webHidden/>
+          </w:rPr>
+          <w:t>7</w:t>
+        </w:r>
+        <w:r>
+          <w:rPr>
+            <w:b w:val="0"/>
+            <w:bCs w:val="0"/>
+            <w:noProof/>
+            <w:webHidden/>
+          </w:rPr>
+          <w:fldChar w:fldCharType="end"/>
+        </w:r>
+      </w:hyperlink>
+    </w:p>
+    <w:p>
+      <w:pPr>
+        <w:pStyle w:val="TOC2"/>
+        <w:tabs>
+          <w:tab w:val="right" w:leader="dot" w:pos="7927"/>
+        </w:tabs>
+        <w:rPr>
+          <w:rFonts w:asciiTheme="minorHAnsi" w:eastAsiaTheme="minorEastAsia" w:hAnsiTheme="minorHAnsi"/>
+          <w:b w:val="0"/>
+          <w:bCs w:val="0"/>
+          <w:noProof/>
+          <w:kern w:val="2"/>
+          <w:sz w:val="22"/>
+          <w:szCs w:val="22"/>
+          <w:lang w:val="id-ID" w:eastAsia="id-ID"/>
+          <w14:ligatures w14:val="standardContextual"/>
+        </w:rPr>
+      </w:pPr>
+      <w:hyperlink w:anchor="_Toc173228821" w:history="1">
+        <w:r>
+          <w:rPr>
+            <w:rStyle w:val="Hyperlink"/>
+            <w:b w:val="0"/>
+            <w:bCs w:val="0"/>
+            <w:noProof/>
+          </w:rPr>
+          <w:t>2.3 Struktur Organisasi</w:t>
+        </w:r>
+        <w:r>
+          <w:rPr>
+            <w:b w:val="0"/>
+            <w:bCs w:val="0"/>
+            <w:noProof/>
+            <w:webHidden/>
+          </w:rPr>
+          <w:tab/>
+        </w:r>
+        <w:r>
+          <w:rPr>
+            <w:b w:val="0"/>
+            <w:bCs w:val="0"/>
+            <w:noProof/>
+            <w:webHidden/>
+          </w:rPr>
+          <w:fldChar w:fldCharType="begin"/>
+        </w:r>
+        <w:r>
+          <w:rPr>
+            <w:b w:val="0"/>
+            <w:bCs w:val="0"/>
+            <w:noProof/>
+            <w:webHidden/>
+          </w:rPr>
+          <w:instrText xml:space="preserve"> PAGEREF _Toc173228821 \h </w:instrText>
+        </w:r>
+        <w:r>
+          <w:rPr>
+            <w:b w:val="0"/>
+            <w:bCs w:val="0"/>
+            <w:noProof/>
+            <w:webHidden/>
+          </w:rPr>
+        </w:r>
+        <w:r>
+          <w:rPr>
+            <w:b w:val="0"/>
+            <w:bCs w:val="0"/>
+            <w:noProof/>
+            <w:webHidden/>
+          </w:rPr>
+          <w:fldChar w:fldCharType="separate"/>
+        </w:r>
+        <w:r>
+          <w:rPr>
+            <w:b w:val="0"/>
+            <w:bCs w:val="0"/>
+            <w:noProof/>
+            <w:webHidden/>
+          </w:rPr>
+          <w:t>7</w:t>
+        </w:r>
+        <w:r>
+          <w:rPr>
+            <w:b w:val="0"/>
+            <w:bCs w:val="0"/>
+            <w:noProof/>
+            <w:webHidden/>
+          </w:rPr>
+          <w:fldChar w:fldCharType="end"/>
+        </w:r>
+      </w:hyperlink>
+    </w:p>
+    <w:p>
+      <w:pPr>
+        <w:pStyle w:val="TOC2"/>
+        <w:tabs>
+          <w:tab w:val="right" w:leader="dot" w:pos="7927"/>
+        </w:tabs>
+        <w:rPr>
+          <w:rFonts w:asciiTheme="minorHAnsi" w:eastAsiaTheme="minorEastAsia" w:hAnsiTheme="minorHAnsi"/>
+          <w:b w:val="0"/>
+          <w:bCs w:val="0"/>
+          <w:noProof/>
+          <w:kern w:val="2"/>
+          <w:sz w:val="22"/>
+          <w:szCs w:val="22"/>
+          <w:lang w:val="id-ID" w:eastAsia="id-ID"/>
+          <w14:ligatures w14:val="standardContextual"/>
+        </w:rPr>
+      </w:pPr>
+      <w:hyperlink w:anchor="_Toc173228822" w:history="1">
+        <w:r>
+          <w:rPr>
+            <w:rStyle w:val="Hyperlink"/>
+            <w:b w:val="0"/>
+            <w:bCs w:val="0"/>
+            <w:noProof/>
+          </w:rPr>
+          <w:t>2.4 Deskripsi Tugas Perusahaan</w:t>
+        </w:r>
+        <w:r>
+          <w:rPr>
+            <w:b w:val="0"/>
+            <w:bCs w:val="0"/>
+            <w:noProof/>
+            <w:webHidden/>
+          </w:rPr>
+          <w:tab/>
+        </w:r>
+        <w:r>
+          <w:rPr>
+            <w:b w:val="0"/>
+            <w:bCs w:val="0"/>
+            <w:noProof/>
+            <w:webHidden/>
+          </w:rPr>
+          <w:fldChar w:fldCharType="begin"/>
+        </w:r>
+        <w:r>
+          <w:rPr>
+            <w:b w:val="0"/>
+            <w:bCs w:val="0"/>
+            <w:noProof/>
+            <w:webHidden/>
+          </w:rPr>
+          <w:instrText xml:space="preserve"> PAGEREF _Toc173228822 \h </w:instrText>
+        </w:r>
+        <w:r>
+          <w:rPr>
+            <w:b w:val="0"/>
+            <w:bCs w:val="0"/>
+            <w:noProof/>
+            <w:webHidden/>
+          </w:rPr>
+        </w:r>
+        <w:r>
+          <w:rPr>
+            <w:b w:val="0"/>
+            <w:bCs w:val="0"/>
+            <w:noProof/>
+            <w:webHidden/>
+          </w:rPr>
+          <w:fldChar w:fldCharType="separate"/>
+        </w:r>
+        <w:r>
+          <w:rPr>
+            <w:b w:val="0"/>
+            <w:bCs w:val="0"/>
+            <w:noProof/>
+            <w:webHidden/>
+          </w:rPr>
+          <w:t>7</w:t>
+        </w:r>
+        <w:r>
+          <w:rPr>
+            <w:b w:val="0"/>
+            <w:bCs w:val="0"/>
+            <w:noProof/>
+            <w:webHidden/>
+          </w:rPr>
+          <w:fldChar w:fldCharType="end"/>
+        </w:r>
+      </w:hyperlink>
+    </w:p>
+    <w:p>
+      <w:pPr>
+        <w:pStyle w:val="TOC1"/>
+        <w:tabs>
+          <w:tab w:val="right" w:leader="dot" w:pos="7927"/>
+        </w:tabs>
+        <w:rPr>
+          <w:rFonts w:asciiTheme="minorHAnsi" w:eastAsiaTheme="minorEastAsia" w:hAnsiTheme="minorHAnsi"/>
+          <w:b w:val="0"/>
+          <w:bCs w:val="0"/>
+          <w:noProof/>
+          <w:kern w:val="2"/>
+          <w:sz w:val="22"/>
+          <w:szCs w:val="22"/>
+          <w:lang w:val="id-ID" w:eastAsia="id-ID"/>
+          <w14:ligatures w14:val="standardContextual"/>
+        </w:rPr>
+      </w:pPr>
+      <w:hyperlink w:anchor="_Toc173228823" w:history="1">
+        <w:r>
+          <w:rPr>
+            <w:rStyle w:val="Hyperlink"/>
+            <w:b w:val="0"/>
+            <w:bCs w:val="0"/>
+            <w:noProof/>
+          </w:rPr>
+          <w:t>BAB III  URAIAN KEGIATAN</w:t>
+        </w:r>
+        <w:r>
+          <w:rPr>
+            <w:b w:val="0"/>
+            <w:bCs w:val="0"/>
+            <w:noProof/>
+            <w:webHidden/>
+          </w:rPr>
+          <w:tab/>
+        </w:r>
+        <w:r>
+          <w:rPr>
+            <w:b w:val="0"/>
+            <w:bCs w:val="0"/>
+            <w:noProof/>
+            <w:webHidden/>
+          </w:rPr>
+          <w:fldChar w:fldCharType="begin"/>
+        </w:r>
+        <w:r>
+          <w:rPr>
+            <w:b w:val="0"/>
+            <w:bCs w:val="0"/>
+            <w:noProof/>
+            <w:webHidden/>
+          </w:rPr>
+          <w:instrText xml:space="preserve"> PAGEREF _Toc173228823 \h </w:instrText>
+        </w:r>
+        <w:r>
+          <w:rPr>
+            <w:b w:val="0"/>
+            <w:bCs w:val="0"/>
+            <w:noProof/>
+            <w:webHidden/>
+          </w:rPr>
+        </w:r>
+        <w:r>
+          <w:rPr>
+            <w:b w:val="0"/>
+            <w:bCs w:val="0"/>
+            <w:noProof/>
+            <w:webHidden/>
+          </w:rPr>
+          <w:fldChar w:fldCharType="separate"/>
+        </w:r>
+        <w:r>
+          <w:rPr>
+            <w:b w:val="0"/>
+            <w:bCs w:val="0"/>
+            <w:noProof/>
+            <w:webHidden/>
+          </w:rPr>
+          <w:t>8</w:t>
+        </w:r>
+        <w:r>
+          <w:rPr>
+            <w:b w:val="0"/>
+            <w:bCs w:val="0"/>
+            <w:noProof/>
+            <w:webHidden/>
+          </w:rPr>
+          <w:fldChar w:fldCharType="end"/>
+        </w:r>
+      </w:hyperlink>
+    </w:p>
+    <w:p>
+      <w:pPr>
+        <w:pStyle w:val="TOC2"/>
+        <w:tabs>
+          <w:tab w:val="right" w:leader="dot" w:pos="7927"/>
+        </w:tabs>
+        <w:rPr>
+          <w:rFonts w:asciiTheme="minorHAnsi" w:eastAsiaTheme="minorEastAsia" w:hAnsiTheme="minorHAnsi"/>
+          <w:b w:val="0"/>
+          <w:bCs w:val="0"/>
+          <w:noProof/>
+          <w:kern w:val="2"/>
+          <w:sz w:val="22"/>
+          <w:szCs w:val="22"/>
+          <w:lang w:val="id-ID" w:eastAsia="id-ID"/>
+          <w14:ligatures w14:val="standardContextual"/>
+        </w:rPr>
+      </w:pPr>
+      <w:hyperlink w:anchor="_Toc173228824" w:history="1">
+        <w:r>
+          <w:rPr>
+            <w:rStyle w:val="Hyperlink"/>
+            <w:b w:val="0"/>
+            <w:bCs w:val="0"/>
+            <w:noProof/>
+          </w:rPr>
+          <w:t>3.1 Rencana Kerja</w:t>
+        </w:r>
+        <w:r>
+          <w:rPr>
+            <w:b w:val="0"/>
+            <w:bCs w:val="0"/>
+            <w:noProof/>
+            <w:webHidden/>
+          </w:rPr>
+          <w:tab/>
+        </w:r>
+        <w:r>
+          <w:rPr>
+            <w:b w:val="0"/>
+            <w:bCs w:val="0"/>
+            <w:noProof/>
+            <w:webHidden/>
+          </w:rPr>
+          <w:fldChar w:fldCharType="begin"/>
+        </w:r>
+        <w:r>
+          <w:rPr>
+            <w:b w:val="0"/>
+            <w:bCs w:val="0"/>
+            <w:noProof/>
+            <w:webHidden/>
+          </w:rPr>
+          <w:instrText xml:space="preserve"> PAGEREF _Toc173228824 \h </w:instrText>
+        </w:r>
+        <w:r>
+          <w:rPr>
+            <w:b w:val="0"/>
+            <w:bCs w:val="0"/>
+            <w:noProof/>
+            <w:webHidden/>
+          </w:rPr>
+        </w:r>
+        <w:r>
+          <w:rPr>
+            <w:b w:val="0"/>
+            <w:bCs w:val="0"/>
+            <w:noProof/>
+            <w:webHidden/>
+          </w:rPr>
+          <w:fldChar w:fldCharType="separate"/>
+        </w:r>
+        <w:r>
+          <w:rPr>
+            <w:b w:val="0"/>
+            <w:bCs w:val="0"/>
+            <w:noProof/>
+            <w:webHidden/>
+          </w:rPr>
+          <w:t>8</w:t>
+        </w:r>
+        <w:r>
+          <w:rPr>
+            <w:b w:val="0"/>
+            <w:bCs w:val="0"/>
+            <w:noProof/>
+            <w:webHidden/>
+          </w:rPr>
+          <w:fldChar w:fldCharType="end"/>
+        </w:r>
+      </w:hyperlink>
+    </w:p>
+    <w:p>
+      <w:pPr>
+        <w:pStyle w:val="TOC2"/>
+        <w:tabs>
+          <w:tab w:val="right" w:leader="dot" w:pos="7927"/>
+        </w:tabs>
+        <w:rPr>
+          <w:rFonts w:asciiTheme="minorHAnsi" w:eastAsiaTheme="minorEastAsia" w:hAnsiTheme="minorHAnsi"/>
+          <w:b w:val="0"/>
+          <w:bCs w:val="0"/>
+          <w:noProof/>
+          <w:kern w:val="2"/>
+          <w:sz w:val="22"/>
+          <w:szCs w:val="22"/>
+          <w:lang w:val="id-ID" w:eastAsia="id-ID"/>
+          <w14:ligatures w14:val="standardContextual"/>
+        </w:rPr>
+      </w:pPr>
+      <w:hyperlink w:anchor="_Toc173228825" w:history="1">
+        <w:r>
+          <w:rPr>
+            <w:rStyle w:val="Hyperlink"/>
+            <w:b w:val="0"/>
+            <w:bCs w:val="0"/>
+            <w:noProof/>
+          </w:rPr>
+          <w:t>3.2 Jurnal Kegiatan</w:t>
+        </w:r>
+        <w:r>
+          <w:rPr>
+            <w:b w:val="0"/>
+            <w:bCs w:val="0"/>
+            <w:noProof/>
+            <w:webHidden/>
+          </w:rPr>
+          <w:tab/>
+        </w:r>
+        <w:r>
+          <w:rPr>
+            <w:b w:val="0"/>
+            <w:bCs w:val="0"/>
+            <w:noProof/>
+            <w:webHidden/>
+          </w:rPr>
+          <w:fldChar w:fldCharType="begin"/>
+        </w:r>
+        <w:r>
+          <w:rPr>
+            <w:b w:val="0"/>
+            <w:bCs w:val="0"/>
+            <w:noProof/>
+            <w:webHidden/>
+          </w:rPr>
+          <w:instrText xml:space="preserve"> PAGEREF _Toc173228825 \h </w:instrText>
+        </w:r>
+        <w:r>
+          <w:rPr>
+            <w:b w:val="0"/>
+            <w:bCs w:val="0"/>
+            <w:noProof/>
+            <w:webHidden/>
+          </w:rPr>
+        </w:r>
+        <w:r>
+          <w:rPr>
+            <w:b w:val="0"/>
+            <w:bCs w:val="0"/>
+            <w:noProof/>
+            <w:webHidden/>
+          </w:rPr>
+          <w:fldChar w:fldCharType="separate"/>
+        </w:r>
+        <w:r>
+          <w:rPr>
+            <w:b w:val="0"/>
+            <w:bCs w:val="0"/>
+            <w:noProof/>
+            <w:webHidden/>
+          </w:rPr>
+          <w:t>8</w:t>
+        </w:r>
+        <w:r>
+          <w:rPr>
+            <w:b w:val="0"/>
+            <w:bCs w:val="0"/>
+            <w:noProof/>
+            <w:webHidden/>
+          </w:rPr>
+          <w:fldChar w:fldCharType="end"/>
+        </w:r>
+      </w:hyperlink>
+    </w:p>
+    <w:p>
+      <w:pPr>
+        <w:pStyle w:val="TOC1"/>
+        <w:tabs>
+          <w:tab w:val="right" w:leader="dot" w:pos="7927"/>
+        </w:tabs>
+        <w:rPr>
+          <w:rFonts w:asciiTheme="minorHAnsi" w:eastAsiaTheme="minorEastAsia" w:hAnsiTheme="minorHAnsi"/>
+          <w:b w:val="0"/>
+          <w:bCs w:val="0"/>
+          <w:noProof/>
+          <w:kern w:val="2"/>
+          <w:sz w:val="22"/>
+          <w:szCs w:val="22"/>
+          <w:lang w:val="id-ID" w:eastAsia="id-ID"/>
+          <w14:ligatures w14:val="standardContextual"/>
+        </w:rPr>
+      </w:pPr>
+      <w:hyperlink w:anchor="_Toc173228826" w:history="1">
+        <w:r>
+          <w:rPr>
+            <w:rStyle w:val="Hyperlink"/>
+            <w:b w:val="0"/>
+            <w:bCs w:val="0"/>
+            <w:noProof/>
+          </w:rPr>
+          <w:t>BAB IV PENUTUP</w:t>
+        </w:r>
+        <w:r>
+          <w:rPr>
+            <w:b w:val="0"/>
+            <w:bCs w:val="0"/>
+            <w:noProof/>
+            <w:webHidden/>
+          </w:rPr>
+          <w:tab/>
+        </w:r>
+        <w:r>
+          <w:rPr>
+            <w:b w:val="0"/>
+            <w:bCs w:val="0"/>
+            <w:noProof/>
+            <w:webHidden/>
+          </w:rPr>
+          <w:fldChar w:fldCharType="begin"/>
+        </w:r>
+        <w:r>
+          <w:rPr>
+            <w:b w:val="0"/>
+            <w:bCs w:val="0"/>
+            <w:noProof/>
+            <w:webHidden/>
+          </w:rPr>
+          <w:instrText xml:space="preserve"> PAGEREF _Toc173228826 \h </w:instrText>
+        </w:r>
+        <w:r>
+          <w:rPr>
+            <w:b w:val="0"/>
+            <w:bCs w:val="0"/>
+            <w:noProof/>
+            <w:webHidden/>
+          </w:rPr>
+        </w:r>
+        <w:r>
+          <w:rPr>
+            <w:b w:val="0"/>
+            <w:bCs w:val="0"/>
+            <w:noProof/>
+            <w:webHidden/>
+          </w:rPr>
+          <w:fldChar w:fldCharType="separate"/>
+        </w:r>
+        <w:r>
+          <w:rPr>
+            <w:b w:val="0"/>
+            <w:bCs w:val="0"/>
+            <w:noProof/>
+            <w:webHidden/>
+          </w:rPr>
+          <w:t>9</w:t>
+        </w:r>
+        <w:r>
+          <w:rPr>
+            <w:b w:val="0"/>
+            <w:bCs w:val="0"/>
+            <w:noProof/>
+            <w:webHidden/>
+          </w:rPr>
+          <w:fldChar w:fldCharType="end"/>
+        </w:r>
+      </w:hyperlink>
+    </w:p>
+    <w:p>
+      <w:pPr>
+        <w:pStyle w:val="TOC2"/>
+        <w:tabs>
+          <w:tab w:val="right" w:leader="dot" w:pos="7927"/>
+        </w:tabs>
+        <w:rPr>
+          <w:rFonts w:asciiTheme="minorHAnsi" w:eastAsiaTheme="minorEastAsia" w:hAnsiTheme="minorHAnsi"/>
+          <w:b w:val="0"/>
+          <w:bCs w:val="0"/>
+          <w:noProof/>
+          <w:kern w:val="2"/>
+          <w:sz w:val="22"/>
+          <w:szCs w:val="22"/>
+          <w:lang w:val="id-ID" w:eastAsia="id-ID"/>
+          <w14:ligatures w14:val="standardContextual"/>
+        </w:rPr>
+      </w:pPr>
+      <w:hyperlink w:anchor="_Toc173228827" w:history="1">
+        <w:r>
+          <w:rPr>
+            <w:rStyle w:val="Hyperlink"/>
+            <w:b w:val="0"/>
+            <w:bCs w:val="0"/>
+            <w:noProof/>
+          </w:rPr>
+          <w:t>4.1 Kesimpulan</w:t>
+        </w:r>
+        <w:r>
+          <w:rPr>
+            <w:b w:val="0"/>
+            <w:bCs w:val="0"/>
+            <w:noProof/>
+            <w:webHidden/>
+          </w:rPr>
+          <w:tab/>
+        </w:r>
+        <w:r>
+          <w:rPr>
+            <w:b w:val="0"/>
+            <w:bCs w:val="0"/>
+            <w:noProof/>
+            <w:webHidden/>
+          </w:rPr>
+          <w:fldChar w:fldCharType="begin"/>
+        </w:r>
+        <w:r>
+          <w:rPr>
+            <w:b w:val="0"/>
+            <w:bCs w:val="0"/>
+            <w:noProof/>
+            <w:webHidden/>
+          </w:rPr>
+          <w:instrText xml:space="preserve"> PAGEREF _Toc173228827 \h </w:instrText>
+        </w:r>
+        <w:r>
+          <w:rPr>
+            <w:b w:val="0"/>
+            <w:bCs w:val="0"/>
+            <w:noProof/>
+            <w:webHidden/>
+          </w:rPr>
+        </w:r>
+        <w:r>
+          <w:rPr>
+            <w:b w:val="0"/>
+            <w:bCs w:val="0"/>
+            <w:noProof/>
+            <w:webHidden/>
+          </w:rPr>
+          <w:fldChar w:fldCharType="separate"/>
+        </w:r>
+        <w:r>
+          <w:rPr>
+            <w:b w:val="0"/>
+            <w:bCs w:val="0"/>
+            <w:noProof/>
+            <w:webHidden/>
+          </w:rPr>
+          <w:t>9</w:t>
+        </w:r>
+        <w:r>
+          <w:rPr>
+            <w:b w:val="0"/>
+            <w:bCs w:val="0"/>
+            <w:noProof/>
+            <w:webHidden/>
+          </w:rPr>
+          <w:fldChar w:fldCharType="end"/>
+        </w:r>
+      </w:hyperlink>
+    </w:p>
+    <w:p>
+      <w:pPr>
+        <w:pStyle w:val="TOC2"/>
+        <w:tabs>
+          <w:tab w:val="right" w:leader="dot" w:pos="7927"/>
+        </w:tabs>
+        <w:rPr>
+          <w:rFonts w:asciiTheme="minorHAnsi" w:eastAsiaTheme="minorEastAsia" w:hAnsiTheme="minorHAnsi"/>
+          <w:b w:val="0"/>
+          <w:bCs w:val="0"/>
+          <w:noProof/>
+          <w:kern w:val="2"/>
+          <w:sz w:val="22"/>
+          <w:szCs w:val="22"/>
+          <w:lang w:val="id-ID" w:eastAsia="id-ID"/>
+          <w14:ligatures w14:val="standardContextual"/>
+        </w:rPr>
+      </w:pPr>
+      <w:hyperlink w:anchor="_Toc173228828" w:history="1">
+        <w:r>
+          <w:rPr>
+            <w:rStyle w:val="Hyperlink"/>
+            <w:b w:val="0"/>
+            <w:bCs w:val="0"/>
+            <w:noProof/>
+          </w:rPr>
+          <w:t>4.2 Saran</w:t>
+        </w:r>
+        <w:r>
+          <w:rPr>
+            <w:b w:val="0"/>
+            <w:bCs w:val="0"/>
+            <w:noProof/>
+            <w:webHidden/>
+          </w:rPr>
+          <w:tab/>
+        </w:r>
+        <w:r>
+          <w:rPr>
+            <w:b w:val="0"/>
+            <w:bCs w:val="0"/>
+            <w:noProof/>
+            <w:webHidden/>
+          </w:rPr>
+          <w:fldChar w:fldCharType="begin"/>
+        </w:r>
+        <w:r>
+          <w:rPr>
+            <w:b w:val="0"/>
+            <w:bCs w:val="0"/>
+            <w:noProof/>
+            <w:webHidden/>
+          </w:rPr>
+          <w:instrText xml:space="preserve"> PAGEREF _Toc173228828 \h </w:instrText>
+        </w:r>
+        <w:r>
+          <w:rPr>
+            <w:b w:val="0"/>
+            <w:bCs w:val="0"/>
+            <w:noProof/>
+            <w:webHidden/>
+          </w:rPr>
+        </w:r>
+        <w:r>
+          <w:rPr>
+            <w:b w:val="0"/>
+            <w:bCs w:val="0"/>
+            <w:noProof/>
+            <w:webHidden/>
+          </w:rPr>
+          <w:fldChar w:fldCharType="separate"/>
+        </w:r>
+        <w:r>
+          <w:rPr>
+            <w:b w:val="0"/>
+            <w:bCs w:val="0"/>
+            <w:noProof/>
+            <w:webHidden/>
+          </w:rPr>
+          <w:t>9</w:t>
+        </w:r>
+        <w:r>
+          <w:rPr>
+            <w:b w:val="0"/>
+            <w:bCs w:val="0"/>
+            <w:noProof/>
+            <w:webHidden/>
+          </w:rPr>
+          <w:fldChar w:fldCharType="end"/>
+        </w:r>
+      </w:hyperlink>
+    </w:p>
+    <w:p>
+      <w:pPr>
+        <w:pStyle w:val="TOC1"/>
+        <w:tabs>
+          <w:tab w:val="right" w:leader="dot" w:pos="7927"/>
+        </w:tabs>
+        <w:rPr>
+          <w:rFonts w:asciiTheme="minorHAnsi" w:eastAsiaTheme="minorEastAsia" w:hAnsiTheme="minorHAnsi"/>
+          <w:b w:val="0"/>
+          <w:bCs w:val="0"/>
+          <w:noProof/>
+          <w:kern w:val="2"/>
+          <w:sz w:val="22"/>
+          <w:szCs w:val="22"/>
+          <w:lang w:val="id-ID" w:eastAsia="id-ID"/>
+          <w14:ligatures w14:val="standardContextual"/>
+        </w:rPr>
+      </w:pPr>
+      <w:hyperlink w:anchor="_Toc173228829" w:history="1">
+        <w:r>
+          <w:rPr>
+            <w:rStyle w:val="Hyperlink"/>
+            <w:b w:val="0"/>
+            <w:bCs w:val="0"/>
+            <w:noProof/>
+          </w:rPr>
+          <w:t>DAFTAR PUSAKA</w:t>
+        </w:r>
+        <w:r>
+          <w:rPr>
+            <w:b w:val="0"/>
+            <w:bCs w:val="0"/>
+            <w:noProof/>
+            <w:webHidden/>
+          </w:rPr>
+          <w:tab/>
+        </w:r>
+        <w:r>
+          <w:rPr>
+            <w:b w:val="0"/>
+            <w:bCs w:val="0"/>
+            <w:noProof/>
+            <w:webHidden/>
+          </w:rPr>
+          <w:fldChar w:fldCharType="begin"/>
+        </w:r>
+        <w:r>
+          <w:rPr>
+            <w:b w:val="0"/>
+            <w:bCs w:val="0"/>
+            <w:noProof/>
+            <w:webHidden/>
+          </w:rPr>
+          <w:instrText xml:space="preserve"> PAGEREF _Toc173228829 \h </w:instrText>
+        </w:r>
+        <w:r>
+          <w:rPr>
+            <w:b w:val="0"/>
+            <w:bCs w:val="0"/>
+            <w:noProof/>
+            <w:webHidden/>
+          </w:rPr>
+        </w:r>
+        <w:r>
+          <w:rPr>
+            <w:b w:val="0"/>
+            <w:bCs w:val="0"/>
+            <w:noProof/>
+            <w:webHidden/>
+          </w:rPr>
+          <w:fldChar w:fldCharType="separate"/>
+        </w:r>
+        <w:r>
+          <w:rPr>
+            <w:b w:val="0"/>
+            <w:bCs w:val="0"/>
+            <w:noProof/>
+            <w:webHidden/>
+          </w:rPr>
+          <w:t>10</w:t>
+        </w:r>
+        <w:r>
+          <w:rPr>
+            <w:b w:val="0"/>
+            <w:bCs w:val="0"/>
+            <w:noProof/>
+            <w:webHidden/>
+          </w:rPr>
+          <w:fldChar w:fldCharType="end"/>
+        </w:r>
+      </w:hyperlink>
+    </w:p>
+    <w:p>
+      <w:pPr>
+        <w:pStyle w:val="TOC1"/>
+        <w:tabs>
+          <w:tab w:val="right" w:leader="dot" w:pos="7927"/>
+        </w:tabs>
+        <w:rPr>
+          <w:rFonts w:asciiTheme="minorHAnsi" w:eastAsiaTheme="minorEastAsia" w:hAnsiTheme="minorHAnsi"/>
+          <w:b w:val="0"/>
+          <w:bCs w:val="0"/>
+          <w:noProof/>
+          <w:kern w:val="2"/>
+          <w:sz w:val="22"/>
+          <w:szCs w:val="22"/>
+          <w:lang w:val="id-ID" w:eastAsia="id-ID"/>
+          <w14:ligatures w14:val="standardContextual"/>
+        </w:rPr>
+      </w:pPr>
+      <w:hyperlink w:anchor="_Toc173228830" w:history="1">
+        <w:r>
+          <w:rPr>
+            <w:rStyle w:val="Hyperlink"/>
+            <w:b w:val="0"/>
+            <w:bCs w:val="0"/>
+            <w:noProof/>
+          </w:rPr>
+          <w:t>LAMPIRAN</w:t>
+        </w:r>
+        <w:r>
+          <w:rPr>
+            <w:b w:val="0"/>
+            <w:bCs w:val="0"/>
+            <w:noProof/>
+            <w:webHidden/>
+          </w:rPr>
+          <w:tab/>
+        </w:r>
+        <w:r>
+          <w:rPr>
+            <w:b w:val="0"/>
+            <w:bCs w:val="0"/>
+            <w:noProof/>
+            <w:webHidden/>
+          </w:rPr>
+          <w:fldChar w:fldCharType="begin"/>
+        </w:r>
+        <w:r>
+          <w:rPr>
+            <w:b w:val="0"/>
+            <w:bCs w:val="0"/>
+            <w:noProof/>
+            <w:webHidden/>
+          </w:rPr>
+          <w:instrText xml:space="preserve"> PAGEREF _Toc173228830 \h </w:instrText>
+        </w:r>
+        <w:r>
+          <w:rPr>
+            <w:b w:val="0"/>
+            <w:bCs w:val="0"/>
+            <w:noProof/>
+            <w:webHidden/>
+          </w:rPr>
+        </w:r>
+        <w:r>
+          <w:rPr>
+            <w:b w:val="0"/>
+            <w:bCs w:val="0"/>
+            <w:noProof/>
+            <w:webHidden/>
+          </w:rPr>
+          <w:fldChar w:fldCharType="separate"/>
+        </w:r>
+        <w:r>
+          <w:rPr>
+            <w:b w:val="0"/>
+            <w:bCs w:val="0"/>
+            <w:noProof/>
+            <w:webHidden/>
+          </w:rPr>
+          <w:t>11</w:t>
+        </w:r>
+        <w:r>
+          <w:rPr>
+            <w:b w:val="0"/>
+            <w:bCs w:val="0"/>
+            <w:noProof/>
+            <w:webHidden/>
+          </w:rPr>
+          <w:fldChar w:fldCharType="end"/>
+        </w:r>
+      </w:hyperlink>
+    </w:p>
+    <w:p>
+      <w:r>
+        <w:rPr>
+          <w:b w:val="0"/>
+          <w:bCs w:val="0"/>
+        </w:rPr>
+        <w:fldChar w:fldCharType="end"/>
+      </w:r>
+    </w:p>
+    <w:p/>
+    <w:p>
+      <w:pPr>
+        <w:tabs>
+          <w:tab w:val="left" w:pos="2785"/>
+        </w:tabs>
+      </w:pPr>
+    </w:p>
+    <w:p/>
+    <w:p>
+      <w:pPr>
+        <w:pStyle w:val="Heading1"/>
+      </w:pPr>
+      <w:bookmarkStart w:id="16" w:name="_Toc173221125"/>
+      <w:bookmarkStart w:id="17" w:name="_Toc173221382"/>
+      <w:bookmarkStart w:id="18" w:name="_Toc173228813"/>
+      <w:r>
+        <w:t xml:space="preserve">BAB I </w:t>
+      </w:r>
+      <w:r>
+        <w:br/>
+        <w:t>PENDAHULUAN</w:t>
+      </w:r>
+      <w:bookmarkEnd w:id="16"/>
+      <w:bookmarkEnd w:id="17"/>
+      <w:bookmarkEnd w:id="18"/>
+    </w:p>
+    <w:p/>
+    <w:p>
+      <w:pPr>
+        <w:pStyle w:val="Heading2"/>
+        <w:numPr>
+          <w:ilvl w:val="1"/>
+          <w:numId w:val="2"/>
+        </w:numPr>
+      </w:pPr>
+      <w:bookmarkStart w:id="19" w:name="_Toc173221383"/>
+      <w:bookmarkStart w:id="20" w:name="_Toc173228814"/>
+      <w:r>
+        <w:t>Latar Belakang</w:t>
+      </w:r>
+      <w:bookmarkEnd w:id="19"/>
+      <w:bookmarkEnd w:id="20"/>
+    </w:p>
+    <w:p>
+      <w:pPr>
+        <w:rPr>
+          <w:lang w:val="id-ID"/>
+        </w:rPr>
+      </w:pPr>
+    </w:p>
+    <w:p>
+      <w:pPr>
+        <w:pStyle w:val="Heading2"/>
+        <w:numPr>
+          <w:ilvl w:val="1"/>
+          <w:numId w:val="2"/>
+        </w:numPr>
+      </w:pPr>
+      <w:bookmarkStart w:id="21" w:name="_Toc173221384"/>
+      <w:bookmarkStart w:id="22" w:name="_Toc173228815"/>
+      <w:r>
+        <w:t>Maksud dan Tujuan</w:t>
+      </w:r>
+      <w:bookmarkEnd w:id="21"/>
+      <w:bookmarkEnd w:id="22"/>
+    </w:p>
+    <w:p>
+      <w:pPr>
+        <w:rPr>
+          <w:lang w:val="id-ID"/>
+        </w:rPr>
+      </w:pPr>
+    </w:p>
+    <w:p>
+      <w:pPr>
+        <w:pStyle w:val="Heading2"/>
+      </w:pPr>
+      <w:bookmarkStart w:id="23" w:name="_Toc173228816"/>
+      <w:r>
+        <w:t>1.3 Manfaat</w:t>
+      </w:r>
+      <w:bookmarkEnd w:id="23"/>
+    </w:p>
+    <w:p>
+      <w:pPr>
+        <w:pStyle w:val="ListParagraph"/>
+        <w:rPr>
+          <w:lang w:val="id-ID"/>
+        </w:rPr>
+      </w:pPr>
+    </w:p>
+    <w:p>
+      <w:pPr>
+        <w:pStyle w:val="ListParagraph"/>
+        <w:ind w:left="360"/>
+        <w:rPr>
+          <w:lang w:val="id-ID"/>
+        </w:rPr>
+      </w:pPr>
+    </w:p>
+    <w:p>
+      <w:pPr>
+        <w:pStyle w:val="Heading2"/>
+      </w:pPr>
+      <w:bookmarkStart w:id="24" w:name="_Toc173221385"/>
+      <w:bookmarkStart w:id="25" w:name="_Toc173228817"/>
+      <w:r>
+        <w:t>1.</w:t>
+      </w:r>
+      <w:r>
+        <w:t>4</w:t>
+      </w:r>
+      <w:r>
+        <w:t xml:space="preserve"> Tempat dan Waktu Pelaksanaan</w:t>
+      </w:r>
+      <w:bookmarkEnd w:id="24"/>
+      <w:bookmarkEnd w:id="25"/>
+    </w:p>
+    <w:p/>
+    <w:p>
+      <w:pPr>
+        <w:spacing w:after="160" w:line="259" w:lineRule="auto"/>
+        <w:jc w:val="left"/>
+      </w:pPr>
+      <w:r>
+        <w:br w:type="page"/>
+      </w:r>
+    </w:p>
+    <w:p>
+      <w:pPr>
+        <w:pStyle w:val="Heading1"/>
+      </w:pPr>
+      <w:bookmarkStart w:id="26" w:name="_Toc173228818"/>
+      <w:r>
+        <w:lastRenderedPageBreak/>
+        <w:t xml:space="preserve">BAB II </w:t>
+      </w:r>
+      <w:r>
+        <w:br/>
+      </w:r>
+      <w:r>
+        <w:t>PROFIL PERUSAHAAN</w:t>
+      </w:r>
+      <w:bookmarkEnd w:id="26"/>
+    </w:p>
+    <w:p/>
+    <w:p>
+      <w:pPr>
+        <w:pStyle w:val="Heading2"/>
+      </w:pPr>
+      <w:bookmarkStart w:id="27" w:name="_Toc173228819"/>
+      <w:r>
+        <w:t>2.1 Sejarah Berdirinya Perusahaan</w:t>
+      </w:r>
+      <w:bookmarkEnd w:id="27"/>
+    </w:p>
+    <w:p>
+      <w:pPr>
+        <w:pStyle w:val="Heading2"/>
+      </w:pPr>
+      <w:bookmarkStart w:id="28" w:name="_Toc173228820"/>
+      <w:r>
+        <w:t xml:space="preserve">2.2 </w:t>
+      </w:r>
+      <w:r>
+        <w:t>Visi dan Misi</w:t>
+      </w:r>
+      <w:bookmarkEnd w:id="28"/>
+    </w:p>
+    <w:p>
+      <w:pPr>
+        <w:pStyle w:val="Heading2"/>
+      </w:pPr>
+      <w:bookmarkStart w:id="29" w:name="_Toc173228821"/>
+      <w:r>
+        <w:t xml:space="preserve">2.3 </w:t>
+      </w:r>
+      <w:r>
+        <w:t xml:space="preserve">Struktur </w:t>
+      </w:r>
+      <w:r>
+        <w:t>Organisasi</w:t>
+      </w:r>
+      <w:bookmarkEnd w:id="29"/>
+    </w:p>
+    <w:p>
+      <w:pPr>
+        <w:pStyle w:val="Heading2"/>
+      </w:pPr>
+      <w:bookmarkStart w:id="30" w:name="_Toc173228822"/>
+      <w:r>
+        <w:t>2.4 Deskripsi Tugas Perusahaan</w:t>
+      </w:r>
+      <w:bookmarkEnd w:id="30"/>
+    </w:p>
+    <w:p/>
+    <w:p>
+      <w:pPr>
+        <w:spacing w:after="160" w:line="259" w:lineRule="auto"/>
+        <w:jc w:val="left"/>
+      </w:pPr>
+      <w:r>
+        <w:br w:type="page"/>
+      </w:r>
+    </w:p>
+    <w:p>
+      <w:pPr>
+        <w:pStyle w:val="Heading1"/>
+      </w:pPr>
+      <w:bookmarkStart w:id="31" w:name="_Toc173228823"/>
+      <w:r>
+        <w:lastRenderedPageBreak/>
+        <w:t xml:space="preserve">BAB III </w:t>
+      </w:r>
+      <w:r>
+        <w:br/>
+        <w:t>URAIAN KEGIATAN</w:t>
+      </w:r>
+      <w:bookmarkEnd w:id="31"/>
+    </w:p>
+    <w:p/>
+    <w:p>
+      <w:pPr>
+        <w:pStyle w:val="Heading2"/>
+      </w:pPr>
+      <w:bookmarkStart w:id="32" w:name="_Toc173228824"/>
+      <w:r>
+        <w:t xml:space="preserve">3.1 </w:t>
+      </w:r>
+      <w:r>
+        <w:t>Rencana Kerja</w:t>
+      </w:r>
+      <w:bookmarkEnd w:id="32"/>
+    </w:p>
+    <w:p>
+      <w:pPr>
+        <w:pStyle w:val="Heading2"/>
+      </w:pPr>
+      <w:bookmarkStart w:id="33" w:name="_Toc173228825"/>
+      <w:r>
+        <w:t xml:space="preserve">3.2 </w:t>
+      </w:r>
+      <w:r>
+        <w:t>Jurnal Kegiatan</w:t>
+      </w:r>
+      <w:bookmarkEnd w:id="33"/>
+    </w:p>
+    <w:p>
+      <w:pPr>
+        <w:spacing w:after="160" w:line="259" w:lineRule="auto"/>
+        <w:jc w:val="left"/>
+      </w:pPr>
+      <w:r>
+        <w:br w:type="page"/>
+      </w:r>
+    </w:p>
+    <w:p>
+      <w:pPr>
+        <w:pStyle w:val="Heading1"/>
+      </w:pPr>
+      <w:bookmarkStart w:id="34" w:name="_Toc173228826"/>
+      <w:r>
+        <w:lastRenderedPageBreak/>
+        <w:t>BAB IV PENUTUP</w:t>
+      </w:r>
+      <w:bookmarkEnd w:id="34"/>
+    </w:p>
+    <w:p>
+      <w:pPr>
+        <w:pStyle w:val="Heading2"/>
+      </w:pPr>
+      <w:bookmarkStart w:id="35" w:name="_Toc173228827"/>
+      <w:r>
+        <w:t>4.1 Kesimpulan</w:t>
+      </w:r>
+      <w:bookmarkEnd w:id="35"/>
+    </w:p>
+    <w:p>
+      <w:pPr>
+        <w:pStyle w:val="Heading2"/>
+      </w:pPr>
+      <w:bookmarkStart w:id="36" w:name="_Toc173228828"/>
+      <w:r>
+        <w:t>4.2 Saran</w:t>
+      </w:r>
+      <w:bookmarkEnd w:id="36"/>
+    </w:p>
+    <w:p>
+      <w:pPr>
+        <w:spacing w:after="160" w:line="259" w:lineRule="auto"/>
+        <w:jc w:val="left"/>
+      </w:pPr>
+      <w:r>
+        <w:br w:type="page"/>
+      </w:r>
+    </w:p>
+    <w:p>
+      <w:pPr>
+        <w:pStyle w:val="Heading1"/>
+      </w:pPr>
+      <w:bookmarkStart w:id="37" w:name="_Toc173228829"/>
+      <w:r>
+        <w:lastRenderedPageBreak/>
+        <w:t>DAFTAR PUSAKA</w:t>
+      </w:r>
+      <w:bookmarkEnd w:id="37"/>
+    </w:p>
+    <w:p/>
+    <w:p/>
+    <w:p/>
+    <w:p/>
+    <w:p/>
+    <w:p/>
+    <w:p/>
+    <w:p/>
+    <w:p>
+      <w:pPr>
+        <w:spacing w:after="160" w:line="259" w:lineRule="auto"/>
+        <w:jc w:val="left"/>
+      </w:pPr>
+      <w:r>
+        <w:br w:type="page"/>
+      </w:r>
+    </w:p>
+    <w:p>
+      <w:pPr>
+        <w:pStyle w:val="Heading1"/>
+      </w:pPr>
+      <w:bookmarkStart w:id="38" w:name="_Toc173228830"/>
+      <w:r>
+        <w:lastRenderedPageBreak/>
+        <w:t>LAMPIRAN</w:t>
+      </w:r>
+      <w:bookmarkEnd w:id="38"/>
     </w:p>
     <w:sectPr>
       <w:pgSz w:w="11906" w:h="16838" w:code="9"/>
@@ -583,6 +3338,243 @@
     </w:sectPr>
   </w:body>
 </w:document>
+</file>
+
+<file path=word/numbering.xml><?xml version="1.0" encoding="utf-8"?>
+<w:numbering xmlns:wpc="http://schemas.microsoft.com/office/word/2010/wordprocessingCanvas" xmlns:cx="http://schemas.microsoft.com/office/drawing/2014/chartex" xmlns:cx1="http://schemas.microsoft.com/office/drawing/2015/9/8/chartex" xmlns:cx2="http://schemas.microsoft.com/office/drawing/2015/10/21/chartex" xmlns:cx3="http://schemas.microsoft.com/office/drawing/2016/5/9/chartex" xmlns:cx4="http://schemas.microsoft.com/office/drawing/2016/5/10/chartex" xmlns:cx5="http://schemas.microsoft.com/office/drawing/2016/5/11/chartex" xmlns:cx6="http://schemas.microsoft.com/office/drawing/2016/5/12/chartex" xmlns:cx7="http://schemas.microsoft.com/office/drawing/2016/5/13/chartex" xmlns:cx8="http://schemas.microsoft.com/office/drawing/2016/5/14/chartex" xmlns:mc="http://schemas.openxmlformats.org/markup-compatibility/2006" xmlns:aink="http://schemas.microsoft.com/office/drawing/2016/ink" xmlns:am3d="http://schemas.microsoft.com/office/drawing/2017/model3d" xmlns:o="urn:schemas-microsoft-com:office:office" xmlns:oel="http://schemas.microsoft.com/office/2019/extlst" xmlns:r="http://schemas.openxmlformats.org/officeDocument/2006/relationships" xmlns:m="http://schemas.openxmlformats.org/officeDocument/2006/math" xmlns:v="urn:schemas-microsoft-com:vml" xmlns:wp14="http://schemas.microsoft.com/office/word/2010/wordprocessingDrawing" xmlns:wp="http://schemas.openxmlformats.org/drawingml/2006/wordprocessingDrawing" xmlns:w10="urn:schemas-microsoft-com:office:word" xmlns:w="http://schemas.openxmlformats.org/wordprocessingml/2006/main" xmlns:w14="http://schemas.microsoft.com/office/word/2010/wordml" xmlns:w15="http://schemas.microsoft.com/office/word/2012/wordml" xmlns:w16cex="http://schemas.microsoft.com/office/word/2018/wordml/cex" xmlns:w16cid="http://schemas.microsoft.com/office/word/2016/wordml/cid" xmlns:w16="http://schemas.microsoft.com/office/word/2018/wordml" xmlns:w16du="http://schemas.microsoft.com/office/word/2023/wordml/word16du" xmlns:w16sdtdh="http://schemas.microsoft.com/office/word/2020/wordml/sdtdatahash" xmlns:w16se="http://schemas.microsoft.com/office/word/2015/wordml/symex" xmlns:wpg="http://schemas.microsoft.com/office/word/2010/wordprocessingGroup" xmlns:wpi="http://schemas.microsoft.com/office/word/2010/wordprocessingInk" xmlns:wne="http://schemas.microsoft.com/office/word/2006/wordml" xmlns:wps="http://schemas.microsoft.com/office/word/2010/wordprocessingShape" mc:Ignorable="w14 w15 w16se w16cid w16 w16cex w16sdtdh w16du wp14">
+  <w:abstractNum w:abstractNumId="0" w15:restartNumberingAfterBreak="0">
+    <w:nsid w:val="112C6A08"/>
+    <w:multiLevelType w:val="multilevel"/>
+    <w:tmpl w:val="1320F7FE"/>
+    <w:lvl w:ilvl="0">
+      <w:start w:val="1"/>
+      <w:numFmt w:val="decimal"/>
+      <w:lvlText w:val="%1"/>
+      <w:lvlJc w:val="left"/>
+      <w:pPr>
+        <w:ind w:left="360" w:hanging="360"/>
+      </w:pPr>
+      <w:rPr>
+        <w:rFonts w:hint="default"/>
+      </w:rPr>
+    </w:lvl>
+    <w:lvl w:ilvl="1">
+      <w:start w:val="1"/>
+      <w:numFmt w:val="decimal"/>
+      <w:lvlText w:val="%1.%2"/>
+      <w:lvlJc w:val="left"/>
+      <w:pPr>
+        <w:ind w:left="360" w:hanging="360"/>
+      </w:pPr>
+      <w:rPr>
+        <w:rFonts w:hint="default"/>
+      </w:rPr>
+    </w:lvl>
+    <w:lvl w:ilvl="2">
+      <w:start w:val="1"/>
+      <w:numFmt w:val="decimal"/>
+      <w:lvlText w:val="%1.%2.%3"/>
+      <w:lvlJc w:val="left"/>
+      <w:pPr>
+        <w:ind w:left="720" w:hanging="720"/>
+      </w:pPr>
+      <w:rPr>
+        <w:rFonts w:hint="default"/>
+      </w:rPr>
+    </w:lvl>
+    <w:lvl w:ilvl="3">
+      <w:start w:val="1"/>
+      <w:numFmt w:val="decimal"/>
+      <w:lvlText w:val="%1.%2.%3.%4"/>
+      <w:lvlJc w:val="left"/>
+      <w:pPr>
+        <w:ind w:left="720" w:hanging="720"/>
+      </w:pPr>
+      <w:rPr>
+        <w:rFonts w:hint="default"/>
+      </w:rPr>
+    </w:lvl>
+    <w:lvl w:ilvl="4">
+      <w:start w:val="1"/>
+      <w:numFmt w:val="decimal"/>
+      <w:lvlText w:val="%1.%2.%3.%4.%5"/>
+      <w:lvlJc w:val="left"/>
+      <w:pPr>
+        <w:ind w:left="1080" w:hanging="1080"/>
+      </w:pPr>
+      <w:rPr>
+        <w:rFonts w:hint="default"/>
+      </w:rPr>
+    </w:lvl>
+    <w:lvl w:ilvl="5">
+      <w:start w:val="1"/>
+      <w:numFmt w:val="decimal"/>
+      <w:lvlText w:val="%1.%2.%3.%4.%5.%6"/>
+      <w:lvlJc w:val="left"/>
+      <w:pPr>
+        <w:ind w:left="1080" w:hanging="1080"/>
+      </w:pPr>
+      <w:rPr>
+        <w:rFonts w:hint="default"/>
+      </w:rPr>
+    </w:lvl>
+    <w:lvl w:ilvl="6">
+      <w:start w:val="1"/>
+      <w:numFmt w:val="decimal"/>
+      <w:lvlText w:val="%1.%2.%3.%4.%5.%6.%7"/>
+      <w:lvlJc w:val="left"/>
+      <w:pPr>
+        <w:ind w:left="1440" w:hanging="1440"/>
+      </w:pPr>
+      <w:rPr>
+        <w:rFonts w:hint="default"/>
+      </w:rPr>
+    </w:lvl>
+    <w:lvl w:ilvl="7">
+      <w:start w:val="1"/>
+      <w:numFmt w:val="decimal"/>
+      <w:lvlText w:val="%1.%2.%3.%4.%5.%6.%7.%8"/>
+      <w:lvlJc w:val="left"/>
+      <w:pPr>
+        <w:ind w:left="1440" w:hanging="1440"/>
+      </w:pPr>
+      <w:rPr>
+        <w:rFonts w:hint="default"/>
+      </w:rPr>
+    </w:lvl>
+    <w:lvl w:ilvl="8">
+      <w:start w:val="1"/>
+      <w:numFmt w:val="decimal"/>
+      <w:lvlText w:val="%1.%2.%3.%4.%5.%6.%7.%8.%9"/>
+      <w:lvlJc w:val="left"/>
+      <w:pPr>
+        <w:ind w:left="1800" w:hanging="1800"/>
+      </w:pPr>
+      <w:rPr>
+        <w:rFonts w:hint="default"/>
+      </w:rPr>
+    </w:lvl>
+  </w:abstractNum>
+  <w:abstractNum w:abstractNumId="1" w15:restartNumberingAfterBreak="0">
+    <w:nsid w:val="57790B22"/>
+    <w:multiLevelType w:val="multilevel"/>
+    <w:tmpl w:val="A056952A"/>
+    <w:lvl w:ilvl="0">
+      <w:start w:val="1"/>
+      <w:numFmt w:val="decimal"/>
+      <w:lvlText w:val="%1."/>
+      <w:lvlJc w:val="left"/>
+      <w:pPr>
+        <w:tabs>
+          <w:tab w:val="num" w:pos="720"/>
+        </w:tabs>
+        <w:ind w:left="720" w:hanging="360"/>
+      </w:pPr>
+    </w:lvl>
+    <w:lvl w:ilvl="1" w:tentative="1">
+      <w:start w:val="1"/>
+      <w:numFmt w:val="decimal"/>
+      <w:lvlText w:val="%2."/>
+      <w:lvlJc w:val="left"/>
+      <w:pPr>
+        <w:tabs>
+          <w:tab w:val="num" w:pos="1440"/>
+        </w:tabs>
+        <w:ind w:left="1440" w:hanging="360"/>
+      </w:pPr>
+    </w:lvl>
+    <w:lvl w:ilvl="2" w:tentative="1">
+      <w:start w:val="1"/>
+      <w:numFmt w:val="decimal"/>
+      <w:lvlText w:val="%3."/>
+      <w:lvlJc w:val="left"/>
+      <w:pPr>
+        <w:tabs>
+          <w:tab w:val="num" w:pos="2160"/>
+        </w:tabs>
+        <w:ind w:left="2160" w:hanging="360"/>
+      </w:pPr>
+    </w:lvl>
+    <w:lvl w:ilvl="3" w:tentative="1">
+      <w:start w:val="1"/>
+      <w:numFmt w:val="decimal"/>
+      <w:lvlText w:val="%4."/>
+      <w:lvlJc w:val="left"/>
+      <w:pPr>
+        <w:tabs>
+          <w:tab w:val="num" w:pos="2880"/>
+        </w:tabs>
+        <w:ind w:left="2880" w:hanging="360"/>
+      </w:pPr>
+    </w:lvl>
+    <w:lvl w:ilvl="4" w:tentative="1">
+      <w:start w:val="1"/>
+      <w:numFmt w:val="decimal"/>
+      <w:lvlText w:val="%5."/>
+      <w:lvlJc w:val="left"/>
+      <w:pPr>
+        <w:tabs>
+          <w:tab w:val="num" w:pos="3600"/>
+        </w:tabs>
+        <w:ind w:left="3600" w:hanging="360"/>
+      </w:pPr>
+    </w:lvl>
+    <w:lvl w:ilvl="5" w:tentative="1">
+      <w:start w:val="1"/>
+      <w:numFmt w:val="decimal"/>
+      <w:lvlText w:val="%6."/>
+      <w:lvlJc w:val="left"/>
+      <w:pPr>
+        <w:tabs>
+          <w:tab w:val="num" w:pos="4320"/>
+        </w:tabs>
+        <w:ind w:left="4320" w:hanging="360"/>
+      </w:pPr>
+    </w:lvl>
+    <w:lvl w:ilvl="6" w:tentative="1">
+      <w:start w:val="1"/>
+      <w:numFmt w:val="decimal"/>
+      <w:lvlText w:val="%7."/>
+      <w:lvlJc w:val="left"/>
+      <w:pPr>
+        <w:tabs>
+          <w:tab w:val="num" w:pos="5040"/>
+        </w:tabs>
+        <w:ind w:left="5040" w:hanging="360"/>
+      </w:pPr>
+    </w:lvl>
+    <w:lvl w:ilvl="7" w:tentative="1">
+      <w:start w:val="1"/>
+      <w:numFmt w:val="decimal"/>
+      <w:lvlText w:val="%8."/>
+      <w:lvlJc w:val="left"/>
+      <w:pPr>
+        <w:tabs>
+          <w:tab w:val="num" w:pos="5760"/>
+        </w:tabs>
+        <w:ind w:left="5760" w:hanging="360"/>
+      </w:pPr>
+    </w:lvl>
+    <w:lvl w:ilvl="8" w:tentative="1">
+      <w:start w:val="1"/>
+      <w:numFmt w:val="decimal"/>
+      <w:lvlText w:val="%9."/>
+      <w:lvlJc w:val="left"/>
+      <w:pPr>
+        <w:tabs>
+          <w:tab w:val="num" w:pos="6480"/>
+        </w:tabs>
+        <w:ind w:left="6480" w:hanging="360"/>
+      </w:pPr>
+    </w:lvl>
+  </w:abstractNum>
+  <w:num w:numId="1" w16cid:durableId="1901205985">
+    <w:abstractNumId w:val="1"/>
+  </w:num>
+  <w:num w:numId="2" w16cid:durableId="1067844155">
+    <w:abstractNumId w:val="0"/>
+  </w:num>
+</w:numbering>
 </file>
 
 <file path=word/styles.xml><?xml version="1.0" encoding="utf-8"?>
@@ -1004,15 +3996,26 @@
     <w:link w:val="Heading1Char"/>
     <w:uiPriority w:val="9"/>
     <w:qFormat/>
-    <w:rsid w:val="00DE1D02"/>
+    <w:rsid w:val="00280FAA"/>
     <w:pPr>
       <w:jc w:val="center"/>
       <w:outlineLvl w:val="0"/>
     </w:pPr>
+  </w:style>
+  <w:style w:type="paragraph" w:styleId="Heading2">
+    <w:name w:val="heading 2"/>
+    <w:basedOn w:val="Normal"/>
+    <w:next w:val="Normal"/>
+    <w:link w:val="Heading2Char"/>
+    <w:uiPriority w:val="9"/>
+    <w:unhideWhenUsed/>
+    <w:qFormat/>
+    <w:rsid w:val="00C10E2F"/>
+    <w:pPr>
+      <w:outlineLvl w:val="1"/>
+    </w:pPr>
     <w:rPr>
-      <w:b w:val="0"/>
-      <w:sz w:val="28"/>
-      <w:szCs w:val="28"/>
+      <w:lang w:val="id-ID"/>
     </w:rPr>
   </w:style>
   <w:style w:type="character" w:default="1" w:styleId="DefaultParagraphFont">
@@ -1046,12 +4049,13 @@
     <w:basedOn w:val="DefaultParagraphFont"/>
     <w:link w:val="Heading1"/>
     <w:uiPriority w:val="9"/>
-    <w:rsid w:val="00DE1D02"/>
+    <w:rsid w:val="00280FAA"/>
     <w:rPr>
       <w:rFonts w:ascii="Times New Roman" w:hAnsi="Times New Roman"/>
+      <w:b/>
       <w:bCs/>
-      <w:sz w:val="28"/>
-      <w:szCs w:val="28"/>
+      <w:sz w:val="24"/>
+      <w:szCs w:val="36"/>
       <w:lang w:val="en-US"/>
     </w:rPr>
   </w:style>
@@ -1145,6 +4149,79 @@
         <w:insideV w:val="single" w:sz="4" w:space="0" w:color="auto"/>
       </w:tblBorders>
     </w:tblPr>
+  </w:style>
+  <w:style w:type="character" w:styleId="Hyperlink">
+    <w:name w:val="Hyperlink"/>
+    <w:basedOn w:val="DefaultParagraphFont"/>
+    <w:uiPriority w:val="99"/>
+    <w:unhideWhenUsed/>
+    <w:rsid w:val="007C62CE"/>
+    <w:rPr>
+      <w:color w:val="0563C1" w:themeColor="hyperlink"/>
+      <w:u w:val="single"/>
+    </w:rPr>
+  </w:style>
+  <w:style w:type="character" w:styleId="UnresolvedMention">
+    <w:name w:val="Unresolved Mention"/>
+    <w:basedOn w:val="DefaultParagraphFont"/>
+    <w:uiPriority w:val="99"/>
+    <w:semiHidden/>
+    <w:unhideWhenUsed/>
+    <w:rsid w:val="007C62CE"/>
+    <w:rPr>
+      <w:color w:val="605E5C"/>
+      <w:shd w:val="clear" w:color="auto" w:fill="E1DFDD"/>
+    </w:rPr>
+  </w:style>
+  <w:style w:type="paragraph" w:styleId="TOC1">
+    <w:name w:val="toc 1"/>
+    <w:basedOn w:val="Normal"/>
+    <w:next w:val="Normal"/>
+    <w:autoRedefine/>
+    <w:uiPriority w:val="39"/>
+    <w:unhideWhenUsed/>
+    <w:rsid w:val="007C62CE"/>
+    <w:pPr>
+      <w:spacing w:after="100"/>
+    </w:pPr>
+  </w:style>
+  <w:style w:type="character" w:customStyle="1" w:styleId="Heading2Char">
+    <w:name w:val="Heading 2 Char"/>
+    <w:basedOn w:val="DefaultParagraphFont"/>
+    <w:link w:val="Heading2"/>
+    <w:uiPriority w:val="9"/>
+    <w:rsid w:val="00C10E2F"/>
+    <w:rPr>
+      <w:rFonts w:ascii="Times New Roman" w:hAnsi="Times New Roman"/>
+      <w:b/>
+      <w:bCs/>
+      <w:sz w:val="24"/>
+      <w:szCs w:val="36"/>
+    </w:rPr>
+  </w:style>
+  <w:style w:type="paragraph" w:styleId="TOC2">
+    <w:name w:val="toc 2"/>
+    <w:basedOn w:val="Normal"/>
+    <w:next w:val="Normal"/>
+    <w:autoRedefine/>
+    <w:uiPriority w:val="39"/>
+    <w:unhideWhenUsed/>
+    <w:rsid w:val="00B900B0"/>
+    <w:pPr>
+      <w:spacing w:after="100"/>
+      <w:ind w:left="240"/>
+    </w:pPr>
+  </w:style>
+  <w:style w:type="paragraph" w:styleId="ListParagraph">
+    <w:name w:val="List Paragraph"/>
+    <w:basedOn w:val="Normal"/>
+    <w:uiPriority w:val="34"/>
+    <w:qFormat/>
+    <w:rsid w:val="00B900B0"/>
+    <w:pPr>
+      <w:ind w:left="720"/>
+      <w:contextualSpacing/>
+    </w:pPr>
   </w:style>
 </w:styles>
 </file>

</xml_diff>